<commit_message>
modificacion de update (se crea un nuevo update para update de usuario desde adm)
</commit_message>
<xml_diff>
--- a/Lógica del Negocio.docx
+++ b/Lógica del Negocio.docx
@@ -1017,9 +1017,36 @@
       </w:r>
     </w:p>
     <w:p>
+      <w:pPr>
+        <w:numPr>
+          <w:ilvl w:val="0"/>
+          <w:numId w:val="11"/>
+        </w:numPr>
+      </w:pPr>
+      <w:proofErr w:type="gramStart"/>
+      <w:r>
+        <w:rPr>
+          <w:b/>
+          <w:bCs/>
+        </w:rPr>
+        <w:t>1:N</w:t>
+      </w:r>
+      <w:proofErr w:type="gramEnd"/>
+      <w:r>
+        <w:rPr>
+          <w:b/>
+          <w:bCs/>
+        </w:rPr>
+        <w:t xml:space="preserve"> </w:t>
+      </w:r>
+      <w:r>
+        <w:t>con Pagos: Un usuario puede tener muchos pagos</w:t>
+      </w:r>
+    </w:p>
+    <w:p>
       <w:r>
         <w:pict w14:anchorId="7B73CFA4">
-          <v:rect id="_x0000_i1046" style="width:0;height:1.5pt" o:hralign="center" o:hrstd="t" o:hr="t" fillcolor="#a0a0a0" stroked="f"/>
+          <v:rect id="_x0000_i1025" style="width:0;height:1.5pt" o:hralign="center" o:hrstd="t" o:hr="t" fillcolor="#a0a0a0" stroked="f"/>
         </w:pict>
       </w:r>
     </w:p>
@@ -1050,6 +1077,7 @@
           <w:b/>
           <w:bCs/>
         </w:rPr>
+        <w:lastRenderedPageBreak/>
         <w:t>A. Creación de un Usuario</w:t>
       </w:r>
     </w:p>
@@ -1065,11 +1093,13 @@
           <w:b/>
           <w:bCs/>
         </w:rPr>
-        <w:lastRenderedPageBreak/>
         <w:t>Regla:</w:t>
       </w:r>
       <w:r>
         <w:t xml:space="preserve"> Se crea un nuevo usuario con datos básicos (correo, rol), opcionalmente con datos personales y físicos.</w:t>
+      </w:r>
+      <w:r>
+        <w:t xml:space="preserve"> </w:t>
       </w:r>
       <w:r>
         <w:br/>
@@ -1351,6 +1381,25 @@
     <w:p>
       <w:pPr>
         <w:numPr>
+          <w:ilvl w:val="1"/>
+          <w:numId w:val="14"/>
+        </w:numPr>
+      </w:pPr>
+      <w:r>
+        <w:t xml:space="preserve">Si se cambia la contraseña, se </w:t>
+      </w:r>
+      <w:proofErr w:type="spellStart"/>
+      <w:r>
+        <w:t>envia</w:t>
+      </w:r>
+      <w:proofErr w:type="spellEnd"/>
+      <w:r>
+        <w:t xml:space="preserve"> un mail de notificación.</w:t>
+      </w:r>
+    </w:p>
+    <w:p>
+      <w:pPr>
+        <w:numPr>
           <w:ilvl w:val="0"/>
           <w:numId w:val="14"/>
         </w:numPr>
@@ -1486,6 +1535,7 @@
         </w:numPr>
       </w:pPr>
       <w:r>
+        <w:lastRenderedPageBreak/>
         <w:t xml:space="preserve">Dentro de una </w:t>
       </w:r>
       <w:r>
@@ -1507,7 +1557,6 @@
         </w:numPr>
       </w:pPr>
       <w:r>
-        <w:lastRenderedPageBreak/>
         <w:t xml:space="preserve">Se actualiza el campo </w:t>
       </w:r>
       <w:proofErr w:type="spellStart"/>
@@ -2123,6 +2172,7 @@
             </w:pPr>
             <w:proofErr w:type="spellStart"/>
             <w:r>
+              <w:lastRenderedPageBreak/>
               <w:t>dni</w:t>
             </w:r>
             <w:proofErr w:type="spellEnd"/>
@@ -2195,7 +2245,6 @@
             </w:pPr>
             <w:proofErr w:type="spellStart"/>
             <w:r>
-              <w:lastRenderedPageBreak/>
               <w:t>phone</w:t>
             </w:r>
             <w:proofErr w:type="spellEnd"/>
@@ -2815,7 +2864,7 @@
     <w:p>
       <w:r>
         <w:pict w14:anchorId="781BD66D">
-          <v:rect id="_x0000_i1067" style="width:0;height:1.5pt" o:hralign="center" o:hrstd="t" o:hr="t" fillcolor="#a0a0a0" stroked="f"/>
+          <v:rect id="_x0000_i1026" style="width:0;height:1.5pt" o:hralign="center" o:hrstd="t" o:hr="t" fillcolor="#a0a0a0" stroked="f"/>
         </w:pict>
       </w:r>
     </w:p>
@@ -2824,6 +2873,7 @@
         <w:pStyle w:val="Ttulo1"/>
       </w:pPr>
       <w:r>
+        <w:lastRenderedPageBreak/>
         <w:t xml:space="preserve">Entidad: </w:t>
       </w:r>
       <w:proofErr w:type="spellStart"/>
@@ -2857,7 +2907,6 @@
           <w:b/>
           <w:bCs/>
         </w:rPr>
-        <w:lastRenderedPageBreak/>
         <w:t>Desde el usuario:</w:t>
       </w:r>
       <w:r>
@@ -3591,6 +3640,7 @@
           <w:b/>
           <w:bCs/>
         </w:rPr>
+        <w:lastRenderedPageBreak/>
         <w:t xml:space="preserve">C. Baja de </w:t>
       </w:r>
       <w:proofErr w:type="spellStart"/>
@@ -3643,7 +3693,6 @@
           <w:b/>
           <w:bCs/>
         </w:rPr>
-        <w:lastRenderedPageBreak/>
         <w:t>Acción:</w:t>
       </w:r>
       <w:r>
@@ -4406,7 +4455,7 @@
     <w:p>
       <w:r>
         <w:pict w14:anchorId="67404D5E">
-          <v:rect id="_x0000_i1025" style="width:0;height:1.5pt" o:hralign="center" o:hrstd="t" o:hr="t" fillcolor="#a0a0a0" stroked="f"/>
+          <v:rect id="_x0000_i1027" style="width:0;height:1.5pt" o:hralign="center" o:hrstd="t" o:hr="t" fillcolor="#a0a0a0" stroked="f"/>
         </w:pict>
       </w:r>
     </w:p>
@@ -4470,6 +4519,7 @@
           <w:b/>
           <w:bCs/>
         </w:rPr>
+        <w:lastRenderedPageBreak/>
         <w:t>Acción:</w:t>
       </w:r>
       <w:r>
@@ -4514,7 +4564,6 @@
           <w:b/>
           <w:bCs/>
         </w:rPr>
-        <w:lastRenderedPageBreak/>
         <w:t>B. Modificación de un Plan</w:t>
       </w:r>
     </w:p>
@@ -4818,7 +4867,7 @@
     <w:p>
       <w:r>
         <w:pict w14:anchorId="66F09481">
-          <v:rect id="_x0000_i1026" style="width:0;height:1.5pt" o:hralign="center" o:hrstd="t" o:hr="t" fillcolor="#a0a0a0" stroked="f"/>
+          <v:rect id="_x0000_i1028" style="width:0;height:1.5pt" o:hralign="center" o:hrstd="t" o:hr="t" fillcolor="#a0a0a0" stroked="f"/>
         </w:pict>
       </w:r>
     </w:p>
@@ -5003,6 +5052,7 @@
             </w:pPr>
             <w:proofErr w:type="spellStart"/>
             <w:r>
+              <w:lastRenderedPageBreak/>
               <w:t>idPlanOrigen</w:t>
             </w:r>
             <w:proofErr w:type="spellEnd"/>
@@ -5075,7 +5125,6 @@
             </w:pPr>
             <w:proofErr w:type="spellStart"/>
             <w:r>
-              <w:lastRenderedPageBreak/>
               <w:t>nombrePlan</w:t>
             </w:r>
             <w:proofErr w:type="spellEnd"/>
@@ -5499,7 +5548,7 @@
     <w:p>
       <w:r>
         <w:pict w14:anchorId="367E1984">
-          <v:rect id="_x0000_i1027" style="width:0;height:1.5pt" o:hralign="center" o:hrstd="t" o:hr="t" fillcolor="#a0a0a0" stroked="f"/>
+          <v:rect id="_x0000_i1029" style="width:0;height:1.5pt" o:hralign="center" o:hrstd="t" o:hr="t" fillcolor="#a0a0a0" stroked="f"/>
         </w:pict>
       </w:r>
     </w:p>
@@ -5746,6 +5795,7 @@
           <w:b/>
           <w:bCs/>
         </w:rPr>
+        <w:lastRenderedPageBreak/>
         <w:t>Excepción:</w:t>
       </w:r>
       <w:r>
@@ -5758,7 +5808,6 @@
         <w:pStyle w:val="Ttulo1"/>
       </w:pPr>
       <w:r>
-        <w:lastRenderedPageBreak/>
         <w:t>Entidad: Rutina</w:t>
       </w:r>
     </w:p>
@@ -6395,7 +6444,7 @@
     <w:p>
       <w:r>
         <w:pict w14:anchorId="474FD2F0">
-          <v:rect id="_x0000_i1105" style="width:0;height:1.5pt" o:hralign="center" o:hrstd="t" o:hr="t" fillcolor="#a0a0a0" stroked="f"/>
+          <v:rect id="_x0000_i1030" style="width:0;height:1.5pt" o:hralign="center" o:hrstd="t" o:hr="t" fillcolor="#a0a0a0" stroked="f"/>
         </w:pict>
       </w:r>
     </w:p>
@@ -6411,6 +6460,7 @@
           <w:b/>
           <w:bCs/>
         </w:rPr>
+        <w:lastRenderedPageBreak/>
         <w:t>Lógica de Negocio (Casos de Uso)</w:t>
       </w:r>
     </w:p>
@@ -6459,7 +6509,6 @@
           <w:b/>
           <w:bCs/>
         </w:rPr>
-        <w:lastRenderedPageBreak/>
         <w:t>Acción:</w:t>
       </w:r>
       <w:r>
@@ -6541,7 +6590,7 @@
     <w:p>
       <w:r>
         <w:pict w14:anchorId="5C5C1807">
-          <v:rect id="_x0000_i1106" style="width:0;height:1.5pt" o:hralign="center" o:hrstd="t" o:hr="t" fillcolor="#a0a0a0" stroked="f"/>
+          <v:rect id="_x0000_i1031" style="width:0;height:1.5pt" o:hralign="center" o:hrstd="t" o:hr="t" fillcolor="#a0a0a0" stroked="f"/>
         </w:pict>
       </w:r>
     </w:p>
@@ -6759,7 +6808,7 @@
     <w:p>
       <w:r>
         <w:pict w14:anchorId="5412B263">
-          <v:rect id="_x0000_i1107" style="width:0;height:1.5pt" o:hralign="center" o:hrstd="t" o:hr="t" fillcolor="#a0a0a0" stroked="f"/>
+          <v:rect id="_x0000_i1032" style="width:0;height:1.5pt" o:hralign="center" o:hrstd="t" o:hr="t" fillcolor="#a0a0a0" stroked="f"/>
         </w:pict>
       </w:r>
     </w:p>
@@ -6854,6 +6903,7 @@
           <w:b/>
           <w:bCs/>
         </w:rPr>
+        <w:lastRenderedPageBreak/>
         <w:t>Restricción:</w:t>
       </w:r>
       <w:r>
@@ -6879,7 +6929,7 @@
     <w:p>
       <w:r>
         <w:pict w14:anchorId="6C5264BE">
-          <v:rect id="_x0000_i1108" style="width:0;height:1.5pt" o:hralign="center" o:hrstd="t" o:hr="t" fillcolor="#a0a0a0" stroked="f"/>
+          <v:rect id="_x0000_i1033" style="width:0;height:1.5pt" o:hralign="center" o:hrstd="t" o:hr="t" fillcolor="#a0a0a0" stroked="f"/>
         </w:pict>
       </w:r>
     </w:p>
@@ -6888,7 +6938,6 @@
         <w:pStyle w:val="Ttulo1"/>
       </w:pPr>
       <w:r>
-        <w:lastRenderedPageBreak/>
         <w:t>Esquema de Tablas Anidadas</w:t>
       </w:r>
     </w:p>
@@ -7744,6 +7793,7 @@
             </w:pPr>
             <w:proofErr w:type="spellStart"/>
             <w:r>
+              <w:lastRenderedPageBreak/>
               <w:t>idEjercicioRutina</w:t>
             </w:r>
             <w:proofErr w:type="spellEnd"/>
@@ -7877,7 +7927,6 @@
               <w:spacing w:after="160" w:line="259" w:lineRule="auto"/>
             </w:pPr>
             <w:r>
-              <w:lastRenderedPageBreak/>
               <w:t>dificultad</w:t>
             </w:r>
           </w:p>
@@ -8671,6 +8720,7 @@
           <w:b/>
           <w:bCs/>
         </w:rPr>
+        <w:lastRenderedPageBreak/>
         <w:t>Relaciones</w:t>
       </w:r>
     </w:p>
@@ -8729,7 +8779,6 @@
           <w:b/>
           <w:bCs/>
         </w:rPr>
-        <w:lastRenderedPageBreak/>
         <w:t>Lógica de Negocio (Casos de Uso)</w:t>
       </w:r>
     </w:p>
@@ -9114,6 +9163,7 @@
           <w:b/>
           <w:bCs/>
         </w:rPr>
+        <w:lastRenderedPageBreak/>
         <w:t>Acción:</w:t>
       </w:r>
     </w:p>
@@ -9151,7 +9201,6 @@
           <w:b/>
           <w:bCs/>
         </w:rPr>
-        <w:lastRenderedPageBreak/>
         <w:t>Restricción:</w:t>
       </w:r>
     </w:p>
@@ -14733,6 +14782,7 @@
   <w:style w:type="character" w:default="1" w:styleId="Fuentedeprrafopredeter">
     <w:name w:val="Default Paragraph Font"/>
     <w:uiPriority w:val="1"/>
+    <w:semiHidden/>
     <w:unhideWhenUsed/>
   </w:style>
   <w:style w:type="table" w:default="1" w:styleId="Tablanormal">

</xml_diff>

<commit_message>
modif de usuario.service (plan)
</commit_message>
<xml_diff>
--- a/Lógica del Negocio.docx
+++ b/Lógica del Negocio.docx
@@ -36,14 +36,12 @@
           <w:lang w:val="es-ES"/>
         </w:rPr>
       </w:pPr>
-      <w:proofErr w:type="spellStart"/>
       <w:r>
         <w:rPr>
           <w:lang w:val="es-ES"/>
         </w:rPr>
         <w:t>DatosPersonales</w:t>
       </w:r>
-      <w:proofErr w:type="spellEnd"/>
     </w:p>
     <w:p>
       <w:pPr>
@@ -51,14 +49,12 @@
           <w:lang w:val="es-ES"/>
         </w:rPr>
       </w:pPr>
-      <w:proofErr w:type="spellStart"/>
       <w:r>
         <w:rPr>
           <w:lang w:val="es-ES"/>
         </w:rPr>
         <w:t>DatosFisicos</w:t>
       </w:r>
-      <w:proofErr w:type="spellEnd"/>
     </w:p>
     <w:p>
       <w:pPr>
@@ -83,21 +79,20 @@
         <w:rPr>
           <w:lang w:val="es-ES"/>
         </w:rPr>
-        <w:t xml:space="preserve">(Semana – Dia – </w:t>
-      </w:r>
-      <w:proofErr w:type="spellStart"/>
-      <w:r>
+        <w:t>(Semana – Dia – EjercicioRutina)</w:t>
+      </w:r>
+    </w:p>
+    <w:p>
+      <w:pPr>
         <w:rPr>
           <w:lang w:val="es-ES"/>
         </w:rPr>
-        <w:t>EjercicioRutina</w:t>
-      </w:r>
-      <w:proofErr w:type="spellEnd"/>
+      </w:pPr>
       <w:r>
         <w:rPr>
           <w:lang w:val="es-ES"/>
         </w:rPr>
-        <w:t>)</w:t>
+        <w:t>EjercicioBasico</w:t>
       </w:r>
     </w:p>
     <w:p>
@@ -106,35 +101,12 @@
           <w:lang w:val="es-ES"/>
         </w:rPr>
       </w:pPr>
-      <w:proofErr w:type="spellStart"/>
       <w:r>
         <w:rPr>
           <w:lang w:val="es-ES"/>
         </w:rPr>
-        <w:t>EjercicioBasico</w:t>
-      </w:r>
-      <w:proofErr w:type="spellEnd"/>
-    </w:p>
-    <w:p>
-      <w:pPr>
-        <w:rPr>
-          <w:lang w:val="es-ES"/>
-        </w:rPr>
-      </w:pPr>
-      <w:r>
-        <w:rPr>
-          <w:lang w:val="es-ES"/>
-        </w:rPr>
-        <w:t xml:space="preserve">Plan – </w:t>
-      </w:r>
-      <w:proofErr w:type="spellStart"/>
-      <w:r>
-        <w:rPr>
-          <w:lang w:val="es-ES"/>
-        </w:rPr>
-        <w:t>HistoricoPlan</w:t>
-      </w:r>
-      <w:proofErr w:type="spellEnd"/>
+        <w:t>Plan – HistoricoPlan</w:t>
+      </w:r>
     </w:p>
     <w:p>
       <w:pPr>
@@ -167,12 +139,23 @@
           <w:b/>
           <w:bCs/>
         </w:rPr>
-        <w:t>CRUD completo</w:t>
-      </w:r>
-      <w:r>
-        <w:t xml:space="preserve"> (creación, lectura, actualización y baja). · Para el </w:t>
-      </w:r>
-      <w:proofErr w:type="spellStart"/>
+        <w:t xml:space="preserve">CRUD </w:t>
+      </w:r>
+      <w:r>
+        <w:t>(creación</w:t>
+      </w:r>
+      <w:r>
+        <w:t xml:space="preserve"> (a futuro)</w:t>
+      </w:r>
+      <w:r>
+        <w:t>, lectura, actualización</w:t>
+      </w:r>
+      <w:r>
+        <w:t xml:space="preserve"> (solo campos básicos)</w:t>
+      </w:r>
+      <w:r>
+        <w:t xml:space="preserve"> y baja). · Para el </w:t>
+      </w:r>
       <w:r>
         <w:rPr>
           <w:b/>
@@ -180,7 +163,6 @@
         </w:rPr>
         <w:t>login</w:t>
       </w:r>
-      <w:proofErr w:type="spellEnd"/>
       <w:r>
         <w:t xml:space="preserve"> y la </w:t>
       </w:r>
@@ -217,70 +199,22 @@
     </w:p>
     <w:p>
       <w:r>
-        <w:t xml:space="preserve">Desde punto de vista técnico, el usuario se divide en 3 tablas: Usuario, </w:t>
-      </w:r>
-      <w:proofErr w:type="spellStart"/>
-      <w:r>
-        <w:t>DatosPersonales</w:t>
-      </w:r>
-      <w:proofErr w:type="spellEnd"/>
-      <w:r>
-        <w:t xml:space="preserve"> y </w:t>
-      </w:r>
-      <w:proofErr w:type="spellStart"/>
-      <w:r>
-        <w:t>DatosFisicos</w:t>
-      </w:r>
-      <w:proofErr w:type="spellEnd"/>
-      <w:r>
-        <w:t>.</w:t>
-      </w:r>
-    </w:p>
-    <w:p>
-      <w:pPr>
-        <w:rPr>
-          <w:b/>
-          <w:bCs/>
-        </w:rPr>
-      </w:pPr>
-      <w:r>
-        <w:rPr>
-          <w:b/>
-          <w:bCs/>
-        </w:rPr>
-        <w:t xml:space="preserve">Tanto </w:t>
-      </w:r>
-      <w:proofErr w:type="spellStart"/>
-      <w:r>
-        <w:rPr>
-          <w:b/>
-          <w:bCs/>
-        </w:rPr>
-        <w:t>DatosPersonales</w:t>
-      </w:r>
-      <w:proofErr w:type="spellEnd"/>
-      <w:r>
-        <w:rPr>
-          <w:b/>
-          <w:bCs/>
-        </w:rPr>
-        <w:t xml:space="preserve"> como </w:t>
-      </w:r>
-      <w:proofErr w:type="spellStart"/>
-      <w:r>
-        <w:rPr>
-          <w:b/>
-          <w:bCs/>
-        </w:rPr>
-        <w:t>DatosFisicos</w:t>
-      </w:r>
-      <w:proofErr w:type="spellEnd"/>
-      <w:r>
-        <w:rPr>
-          <w:b/>
-          <w:bCs/>
-        </w:rPr>
-        <w:t xml:space="preserve"> son accedidas junto con Usuario, pero Usuario no necesariamente es accedido con las mencionadas tablas.</w:t>
+        <w:t>Desde punto de vista técnico, el usuario se divide en 3 tablas: Usuario, DatosPersonales y DatosFisicos.</w:t>
+      </w:r>
+    </w:p>
+    <w:p>
+      <w:pPr>
+        <w:rPr>
+          <w:b/>
+          <w:bCs/>
+        </w:rPr>
+      </w:pPr>
+      <w:r>
+        <w:rPr>
+          <w:b/>
+          <w:bCs/>
+        </w:rPr>
+        <w:t>Tanto DatosPersonales como DatosFisicos son accedidas junto con Usuario, pero Usuario no necesariamente es accedido con las mencionadas tablas.</w:t>
       </w:r>
     </w:p>
     <w:p>
@@ -474,13 +408,8 @@
               <w:spacing w:after="160" w:line="259" w:lineRule="auto"/>
               <w:cnfStyle w:val="000000000000" w:firstRow="0" w:lastRow="0" w:firstColumn="0" w:lastColumn="0" w:oddVBand="0" w:evenVBand="0" w:oddHBand="0" w:evenHBand="0" w:firstRowFirstColumn="0" w:firstRowLastColumn="0" w:lastRowFirstColumn="0" w:lastRowLastColumn="0"/>
             </w:pPr>
-            <w:proofErr w:type="gramStart"/>
-            <w:r>
-              <w:t>VARCHAR(</w:t>
-            </w:r>
-            <w:proofErr w:type="gramEnd"/>
-            <w:r>
-              <w:t>255)</w:t>
+            <w:r>
+              <w:t>VARCHAR(255)</w:t>
             </w:r>
           </w:p>
         </w:tc>
@@ -529,11 +458,9 @@
             <w:pPr>
               <w:spacing w:after="160" w:line="259" w:lineRule="auto"/>
             </w:pPr>
-            <w:proofErr w:type="spellStart"/>
             <w:r>
               <w:t>password</w:t>
             </w:r>
-            <w:proofErr w:type="spellEnd"/>
           </w:p>
         </w:tc>
         <w:tc>
@@ -546,13 +473,8 @@
               <w:spacing w:after="160" w:line="259" w:lineRule="auto"/>
               <w:cnfStyle w:val="000000100000" w:firstRow="0" w:lastRow="0" w:firstColumn="0" w:lastColumn="0" w:oddVBand="0" w:evenVBand="0" w:oddHBand="1" w:evenHBand="0" w:firstRowFirstColumn="0" w:firstRowLastColumn="0" w:lastRowFirstColumn="0" w:lastRowLastColumn="0"/>
             </w:pPr>
-            <w:proofErr w:type="gramStart"/>
-            <w:r>
-              <w:t>VARCHAR(</w:t>
-            </w:r>
-            <w:proofErr w:type="gramEnd"/>
-            <w:r>
-              <w:t>128)</w:t>
+            <w:r>
+              <w:t>VARCHAR(128)</w:t>
             </w:r>
           </w:p>
         </w:tc>
@@ -567,15 +489,7 @@
               <w:cnfStyle w:val="000000100000" w:firstRow="0" w:lastRow="0" w:firstColumn="0" w:lastColumn="0" w:oddVBand="0" w:evenVBand="0" w:oddHBand="1" w:evenHBand="0" w:firstRowFirstColumn="0" w:firstRowLastColumn="0" w:lastRowFirstColumn="0" w:lastRowLastColumn="0"/>
             </w:pPr>
             <w:r>
-              <w:t xml:space="preserve">Contraseña </w:t>
-            </w:r>
-            <w:proofErr w:type="spellStart"/>
-            <w:r>
-              <w:t>hasheada</w:t>
-            </w:r>
-            <w:proofErr w:type="spellEnd"/>
-            <w:r>
-              <w:t xml:space="preserve"> del usuario.</w:t>
+              <w:t>Contraseña hasheada del usuario.</w:t>
             </w:r>
           </w:p>
         </w:tc>
@@ -637,15 +551,7 @@
               <w:cnfStyle w:val="000000000000" w:firstRow="0" w:lastRow="0" w:firstColumn="0" w:lastColumn="0" w:oddVBand="0" w:evenVBand="0" w:oddHBand="0" w:evenHBand="0" w:firstRowFirstColumn="0" w:firstRowLastColumn="0" w:lastRowFirstColumn="0" w:lastRowLastColumn="0"/>
             </w:pPr>
             <w:r>
-              <w:t xml:space="preserve">Rol del usuario (usuario o </w:t>
-            </w:r>
-            <w:proofErr w:type="spellStart"/>
-            <w:r>
-              <w:t>admin</w:t>
-            </w:r>
-            <w:proofErr w:type="spellEnd"/>
-            <w:r>
-              <w:t>).</w:t>
+              <w:t>Rol del usuario (usuario o admin).</w:t>
             </w:r>
           </w:p>
         </w:tc>
@@ -741,11 +647,9 @@
             <w:pPr>
               <w:spacing w:after="160" w:line="259" w:lineRule="auto"/>
             </w:pPr>
-            <w:proofErr w:type="spellStart"/>
             <w:r>
               <w:t>fBaja</w:t>
             </w:r>
-            <w:proofErr w:type="spellEnd"/>
           </w:p>
         </w:tc>
         <w:tc>
@@ -808,11 +712,9 @@
             <w:pPr>
               <w:spacing w:after="160" w:line="259" w:lineRule="auto"/>
             </w:pPr>
-            <w:proofErr w:type="spellStart"/>
             <w:r>
               <w:t>fCreacion</w:t>
             </w:r>
-            <w:proofErr w:type="spellEnd"/>
           </w:p>
         </w:tc>
         <w:tc>
@@ -872,11 +774,9 @@
             <w:pPr>
               <w:spacing w:after="160" w:line="259" w:lineRule="auto"/>
             </w:pPr>
-            <w:proofErr w:type="spellStart"/>
             <w:r>
               <w:t>fUltimoAcceso</w:t>
             </w:r>
-            <w:proofErr w:type="spellEnd"/>
           </w:p>
         </w:tc>
         <w:tc>
@@ -919,11 +819,9 @@
               <w:spacing w:after="160" w:line="259" w:lineRule="auto"/>
               <w:cnfStyle w:val="000000000000" w:firstRow="0" w:lastRow="0" w:firstColumn="0" w:lastColumn="0" w:oddVBand="0" w:evenVBand="0" w:oddHBand="0" w:evenHBand="0" w:firstRowFirstColumn="0" w:firstRowLastColumn="0" w:lastRowFirstColumn="0" w:lastRowLastColumn="0"/>
             </w:pPr>
-            <w:proofErr w:type="spellStart"/>
             <w:r>
               <w:t>UpdateDateColumn</w:t>
             </w:r>
-            <w:proofErr w:type="spellEnd"/>
           </w:p>
         </w:tc>
       </w:tr>
@@ -959,15 +857,7 @@
         <w:t>1:1</w:t>
       </w:r>
       <w:r>
-        <w:t xml:space="preserve"> con </w:t>
-      </w:r>
-      <w:proofErr w:type="spellStart"/>
-      <w:r>
-        <w:t>DatosPersonales</w:t>
-      </w:r>
-      <w:proofErr w:type="spellEnd"/>
-      <w:r>
-        <w:t>: Un usuario tiene un único registro de datos personales.</w:t>
+        <w:t xml:space="preserve"> con DatosPersonales: Un usuario tiene un único registro de datos personales.</w:t>
       </w:r>
     </w:p>
     <w:p>
@@ -985,15 +875,7 @@
         <w:t>1:1</w:t>
       </w:r>
       <w:r>
-        <w:t xml:space="preserve"> con </w:t>
-      </w:r>
-      <w:proofErr w:type="spellStart"/>
-      <w:r>
-        <w:t>DatosFisicos</w:t>
-      </w:r>
-      <w:proofErr w:type="spellEnd"/>
-      <w:r>
-        <w:t>: Un usuario tiene un único registro de datos físicos.</w:t>
+        <w:t xml:space="preserve"> con DatosFisicos: Un usuario tiene un único registro de datos físicos.</w:t>
       </w:r>
     </w:p>
     <w:p>
@@ -1003,7 +885,6 @@
           <w:numId w:val="11"/>
         </w:numPr>
       </w:pPr>
-      <w:proofErr w:type="gramStart"/>
       <w:r>
         <w:rPr>
           <w:b/>
@@ -1011,7 +892,6 @@
         </w:rPr>
         <w:t>1:N</w:t>
       </w:r>
-      <w:proofErr w:type="gramEnd"/>
       <w:r>
         <w:t xml:space="preserve"> con Rutina: Un usuario puede tener muchas rutinas asignadas.</w:t>
       </w:r>
@@ -1023,21 +903,12 @@
           <w:numId w:val="11"/>
         </w:numPr>
       </w:pPr>
-      <w:proofErr w:type="gramStart"/>
-      <w:r>
-        <w:rPr>
-          <w:b/>
-          <w:bCs/>
-        </w:rPr>
-        <w:t>1:N</w:t>
-      </w:r>
-      <w:proofErr w:type="gramEnd"/>
-      <w:r>
-        <w:rPr>
-          <w:b/>
-          <w:bCs/>
-        </w:rPr>
-        <w:t xml:space="preserve"> </w:t>
+      <w:r>
+        <w:rPr>
+          <w:b/>
+          <w:bCs/>
+        </w:rPr>
+        <w:t xml:space="preserve">1:N </w:t>
       </w:r>
       <w:r>
         <w:t>con Pagos: Un usuario puede tener muchos pagos</w:t>
@@ -1062,6 +933,7 @@
           <w:b/>
           <w:bCs/>
         </w:rPr>
+        <w:lastRenderedPageBreak/>
         <w:t>2. Lógica de Negocio (Casos de Uso)</w:t>
       </w:r>
     </w:p>
@@ -1077,7 +949,6 @@
           <w:b/>
           <w:bCs/>
         </w:rPr>
-        <w:lastRenderedPageBreak/>
         <w:t>A. Creación de un Usuario</w:t>
       </w:r>
     </w:p>
@@ -1103,29 +974,8 @@
       </w:r>
       <w:r>
         <w:br/>
-        <w:t xml:space="preserve">El/los </w:t>
-      </w:r>
-      <w:proofErr w:type="spellStart"/>
-      <w:r>
-        <w:t>admin</w:t>
-      </w:r>
-      <w:proofErr w:type="spellEnd"/>
-      <w:r>
-        <w:t xml:space="preserve"> solo tienen datos básicos (Usuario), los usuarios tienen datos básicos, </w:t>
-      </w:r>
-      <w:proofErr w:type="spellStart"/>
-      <w:r>
-        <w:t>datosPersonales</w:t>
-      </w:r>
-      <w:proofErr w:type="spellEnd"/>
-      <w:r>
-        <w:t xml:space="preserve"> (Plan) y </w:t>
-      </w:r>
-      <w:proofErr w:type="spellStart"/>
-      <w:r>
-        <w:t>datosFisicos</w:t>
-      </w:r>
-      <w:proofErr w:type="spellEnd"/>
+        <w:t>El/los admin solo tienen datos básicos (Usuario), los usuarios tienen datos básicos, datosPersonales (Plan) y datosFisicos</w:t>
+      </w:r>
     </w:p>
     <w:p>
       <w:pPr>
@@ -1161,23 +1011,7 @@
         </w:numPr>
       </w:pPr>
       <w:r>
-        <w:t xml:space="preserve">La contraseña generada se </w:t>
-      </w:r>
-      <w:proofErr w:type="spellStart"/>
-      <w:r>
-        <w:t>hashea</w:t>
-      </w:r>
-      <w:proofErr w:type="spellEnd"/>
-      <w:r>
-        <w:t xml:space="preserve"> con </w:t>
-      </w:r>
-      <w:proofErr w:type="spellStart"/>
-      <w:r>
-        <w:t>bcrypt</w:t>
-      </w:r>
-      <w:proofErr w:type="spellEnd"/>
-      <w:r>
-        <w:t>.</w:t>
+        <w:t>La contraseña generada se hashea con bcrypt.</w:t>
       </w:r>
     </w:p>
     <w:p>
@@ -1246,37 +1080,13 @@
         </w:numPr>
       </w:pPr>
       <w:r>
-        <w:t>El plan (</w:t>
-      </w:r>
-      <w:proofErr w:type="spellStart"/>
-      <w:r>
-        <w:t>idPlan</w:t>
-      </w:r>
-      <w:proofErr w:type="spellEnd"/>
-      <w:r>
-        <w:t>) debe existir.</w:t>
-      </w:r>
-    </w:p>
-    <w:p>
-      <w:pPr>
-        <w:numPr>
-          <w:ilvl w:val="1"/>
-          <w:numId w:val="13"/>
-        </w:numPr>
-      </w:pPr>
-      <w:r>
-        <w:t xml:space="preserve">El proceso es </w:t>
-      </w:r>
-      <w:r>
-        <w:rPr>
-          <w:b/>
-          <w:bCs/>
-        </w:rPr>
-        <w:t>atómico</w:t>
-      </w:r>
-      <w:r>
-        <w:t>: si el envío del correo falla, toda la transacción se revierte.</w:t>
-      </w:r>
+        <w:t>El plan (idPlan) debe existir.</w:t>
+      </w:r>
+    </w:p>
+    <w:p>
+      <w:pPr>
+        <w:ind w:left="1440"/>
+      </w:pPr>
     </w:p>
     <w:p>
       <w:pPr>
@@ -1291,6 +1101,13 @@
           <w:bCs/>
         </w:rPr>
         <w:t>B. Modificación de un Usuario</w:t>
+      </w:r>
+      <w:r>
+        <w:rPr>
+          <w:b/>
+          <w:bCs/>
+        </w:rPr>
+        <w:t xml:space="preserve"> (desde usuario)</w:t>
       </w:r>
     </w:p>
     <w:p>
@@ -1305,10 +1122,19 @@
           <w:b/>
           <w:bCs/>
         </w:rPr>
-        <w:t>Regla:</w:t>
-      </w:r>
-      <w:r>
-        <w:t xml:space="preserve"> Un usuario o administrador puede modificar los datos básicos, personales y/o físicos de un usuario existente de forma parcial.</w:t>
+        <w:t xml:space="preserve">Regla: </w:t>
+      </w:r>
+      <w:r>
+        <w:t>Un usuario puede actualizar los datos básicos</w:t>
+      </w:r>
+      <w:r>
+        <w:t>, datos físicos y datos personales</w:t>
+      </w:r>
+      <w:r>
+        <w:t>.</w:t>
+      </w:r>
+      <w:r>
+        <w:t xml:space="preserve"> Desde punto de vista técnico, el envío del archivo de imagen se realiza en una petición aparte.</w:t>
       </w:r>
     </w:p>
     <w:p>
@@ -1356,15 +1182,7 @@
         </w:numPr>
       </w:pPr>
       <w:r>
-        <w:t xml:space="preserve">Si se envía una nueva contraseña, esta se </w:t>
-      </w:r>
-      <w:proofErr w:type="spellStart"/>
-      <w:r>
-        <w:t>hashea</w:t>
-      </w:r>
-      <w:proofErr w:type="spellEnd"/>
-      <w:r>
-        <w:t xml:space="preserve"> antes de guardarla.</w:t>
+        <w:t>Si se envía una nueva contraseña, esta se hashea antes de guardarla.</w:t>
       </w:r>
     </w:p>
     <w:p>
@@ -1386,15 +1204,7 @@
         </w:numPr>
       </w:pPr>
       <w:r>
-        <w:t xml:space="preserve">Si se cambia la contraseña, se </w:t>
-      </w:r>
-      <w:proofErr w:type="spellStart"/>
-      <w:r>
-        <w:t>envia</w:t>
-      </w:r>
-      <w:proofErr w:type="spellEnd"/>
-      <w:r>
-        <w:t xml:space="preserve"> un mail de notificación.</w:t>
+        <w:t>Si se cambia la contraseña, se envia un mail de notificación.</w:t>
       </w:r>
     </w:p>
     <w:p>
@@ -1431,46 +1241,251 @@
         </w:numPr>
       </w:pPr>
       <w:r>
-        <w:t>Las relaciones (</w:t>
-      </w:r>
-      <w:proofErr w:type="spellStart"/>
-      <w:r>
-        <w:t>datosPersonales</w:t>
-      </w:r>
-      <w:proofErr w:type="spellEnd"/>
+        <w:t>Las relaciones (datosPersonales, datosFisicos, plan) se manejan correctamente para no ser sobrescritas por Object.assign.</w:t>
+      </w:r>
+    </w:p>
+    <w:p>
+      <w:pPr>
+        <w:rPr>
+          <w:b/>
+          <w:bCs/>
+        </w:rPr>
+      </w:pPr>
+      <w:r>
+        <w:rPr>
+          <w:b/>
+          <w:bCs/>
+        </w:rPr>
+        <w:t xml:space="preserve">C. </w:t>
+      </w:r>
+      <w:r>
+        <w:rPr>
+          <w:b/>
+          <w:bCs/>
+        </w:rPr>
+        <w:t>Modificación de un Usuario</w:t>
+      </w:r>
+      <w:r>
+        <w:rPr>
+          <w:b/>
+          <w:bCs/>
+        </w:rPr>
+        <w:t xml:space="preserve"> (desde </w:t>
+      </w:r>
+      <w:r>
+        <w:rPr>
+          <w:b/>
+          <w:bCs/>
+        </w:rPr>
+        <w:t>Admin</w:t>
+      </w:r>
+      <w:r>
+        <w:rPr>
+          <w:b/>
+          <w:bCs/>
+        </w:rPr>
+        <w:t>)</w:t>
+      </w:r>
+    </w:p>
+    <w:p>
+      <w:pPr>
+        <w:pStyle w:val="Prrafodelista"/>
+        <w:numPr>
+          <w:ilvl w:val="0"/>
+          <w:numId w:val="42"/>
+        </w:numPr>
+        <w:rPr>
+          <w:b/>
+          <w:bCs/>
+        </w:rPr>
+      </w:pPr>
+      <w:r>
+        <w:rPr>
+          <w:b/>
+          <w:bCs/>
+        </w:rPr>
+        <w:t xml:space="preserve">Regla: </w:t>
+      </w:r>
+      <w:r>
+        <w:t xml:space="preserve">Un usuario o un administrador puede actualizar los datos básicos de un usuario (correo electrónico, plan y estado) para gestionar su acceso. Por ejemplo, un usuario </w:t>
+      </w:r>
+      <w:r>
+        <w:lastRenderedPageBreak/>
+        <w:t>archivado puede reactivarse cambiando su estado.</w:t>
+      </w:r>
+      <w:r>
+        <w:br/>
+        <w:t>Se utiliza Transaction.</w:t>
+      </w:r>
+    </w:p>
+    <w:p>
+      <w:pPr>
+        <w:numPr>
+          <w:ilvl w:val="0"/>
+          <w:numId w:val="42"/>
+        </w:numPr>
+      </w:pPr>
+      <w:r>
+        <w:rPr>
+          <w:b/>
+          <w:bCs/>
+        </w:rPr>
+        <w:t>Acción:</w:t>
+      </w:r>
+    </w:p>
+    <w:p>
+      <w:pPr>
+        <w:numPr>
+          <w:ilvl w:val="1"/>
+          <w:numId w:val="42"/>
+        </w:numPr>
+      </w:pPr>
+      <w:r>
+        <w:t>Se busca al usuario por su id.</w:t>
+      </w:r>
+    </w:p>
+    <w:p>
+      <w:pPr>
+        <w:numPr>
+          <w:ilvl w:val="1"/>
+          <w:numId w:val="42"/>
+        </w:numPr>
+      </w:pPr>
+      <w:r>
+        <w:t>Se actualizan solo los campos que se envían en la petición</w:t>
+      </w:r>
+      <w:r>
+        <w:t xml:space="preserve"> (email, estado, plan)</w:t>
+      </w:r>
+      <w:r>
+        <w:t>.</w:t>
+      </w:r>
+    </w:p>
+    <w:p>
+      <w:pPr>
+        <w:numPr>
+          <w:ilvl w:val="0"/>
+          <w:numId w:val="42"/>
+        </w:numPr>
+        <w:rPr>
+          <w:b/>
+          <w:bCs/>
+        </w:rPr>
+      </w:pPr>
+      <w:r>
+        <w:rPr>
+          <w:b/>
+          <w:bCs/>
+        </w:rPr>
+        <w:t xml:space="preserve">Validación: </w:t>
+      </w:r>
+    </w:p>
+    <w:p>
+      <w:pPr>
+        <w:numPr>
+          <w:ilvl w:val="1"/>
+          <w:numId w:val="42"/>
+        </w:numPr>
+      </w:pPr>
+      <w:r>
+        <w:t>Si se envía un nuev</w:t>
+      </w:r>
+      <w:r>
+        <w:t>o</w:t>
+      </w:r>
+      <w:r>
+        <w:t xml:space="preserve"> </w:t>
+      </w:r>
+      <w:r>
+        <w:t>mail</w:t>
+      </w:r>
       <w:r>
         <w:t xml:space="preserve">, </w:t>
       </w:r>
-      <w:proofErr w:type="spellStart"/>
-      <w:r>
-        <w:t>datosFisicos</w:t>
-      </w:r>
-      <w:proofErr w:type="spellEnd"/>
-      <w:r>
-        <w:t xml:space="preserve">, plan) se manejan correctamente para no ser sobrescritas por </w:t>
-      </w:r>
-      <w:proofErr w:type="spellStart"/>
-      <w:r>
-        <w:t>Object.assign</w:t>
-      </w:r>
-      <w:proofErr w:type="spellEnd"/>
+      <w:r>
+        <w:t>se controla que no exista en la Entity</w:t>
+      </w:r>
       <w:r>
         <w:t>.</w:t>
       </w:r>
     </w:p>
     <w:p>
       <w:pPr>
-        <w:rPr>
-          <w:b/>
-          <w:bCs/>
-        </w:rPr>
-      </w:pPr>
-      <w:r>
-        <w:rPr>
-          <w:b/>
-          <w:bCs/>
-        </w:rPr>
-        <w:t>C. Baja de un Usuario</w:t>
+        <w:numPr>
+          <w:ilvl w:val="1"/>
+          <w:numId w:val="42"/>
+        </w:numPr>
+      </w:pPr>
+      <w:r>
+        <w:t xml:space="preserve">Si se envía </w:t>
+      </w:r>
+      <w:r>
+        <w:t>el estado</w:t>
+      </w:r>
+      <w:r>
+        <w:t xml:space="preserve"> y se </w:t>
+      </w:r>
+      <w:r>
+        <w:t xml:space="preserve">pasa de archivado a activo o inactivo, se asigna null a la fecha de baja. </w:t>
+      </w:r>
+    </w:p>
+    <w:p>
+      <w:pPr>
+        <w:numPr>
+          <w:ilvl w:val="1"/>
+          <w:numId w:val="42"/>
+        </w:numPr>
+      </w:pPr>
+      <w:r>
+        <w:t>En update no puede cambiar de activo o inactivo a archivado (esto se hace en eliminar)</w:t>
+      </w:r>
+    </w:p>
+    <w:p>
+      <w:pPr>
+        <w:pStyle w:val="Prrafodelista"/>
+        <w:numPr>
+          <w:ilvl w:val="0"/>
+          <w:numId w:val="42"/>
+        </w:numPr>
+        <w:rPr>
+          <w:b/>
+          <w:bCs/>
+        </w:rPr>
+      </w:pPr>
+    </w:p>
+    <w:p>
+      <w:pPr>
+        <w:rPr>
+          <w:b/>
+          <w:bCs/>
+        </w:rPr>
+      </w:pPr>
+    </w:p>
+    <w:p>
+      <w:pPr>
+        <w:rPr>
+          <w:b/>
+          <w:bCs/>
+        </w:rPr>
+      </w:pPr>
+      <w:r>
+        <w:rPr>
+          <w:b/>
+          <w:bCs/>
+        </w:rPr>
+        <w:t xml:space="preserve">D. </w:t>
+      </w:r>
+      <w:r>
+        <w:rPr>
+          <w:b/>
+          <w:bCs/>
+        </w:rPr>
+        <w:t>Baja de un Usuario</w:t>
+      </w:r>
+    </w:p>
+    <w:p>
+      <w:r>
+        <w:t>Solo se accede desde el admin.</w:t>
       </w:r>
     </w:p>
     <w:p>
@@ -1535,7 +1550,6 @@
         </w:numPr>
       </w:pPr>
       <w:r>
-        <w:lastRenderedPageBreak/>
         <w:t xml:space="preserve">Dentro de una </w:t>
       </w:r>
       <w:r>
@@ -1557,15 +1571,7 @@
         </w:numPr>
       </w:pPr>
       <w:r>
-        <w:t xml:space="preserve">Se actualiza el campo </w:t>
-      </w:r>
-      <w:proofErr w:type="spellStart"/>
-      <w:r>
-        <w:t>fBaja</w:t>
-      </w:r>
-      <w:proofErr w:type="spellEnd"/>
-      <w:r>
-        <w:t xml:space="preserve"> con la fecha actual.</w:t>
+        <w:t>Se actualiza el campo fBaja con la fecha actual.</w:t>
       </w:r>
     </w:p>
     <w:p>
@@ -1627,23 +1633,14 @@
           <w:b/>
           <w:bCs/>
         </w:rPr>
-        <w:t xml:space="preserve">D. </w:t>
-      </w:r>
-      <w:proofErr w:type="spellStart"/>
-      <w:r>
-        <w:rPr>
-          <w:b/>
-          <w:bCs/>
-        </w:rPr>
-        <w:t>Login</w:t>
-      </w:r>
-      <w:proofErr w:type="spellEnd"/>
-      <w:r>
-        <w:rPr>
-          <w:b/>
-          <w:bCs/>
-        </w:rPr>
-        <w:t xml:space="preserve"> de Usuario</w:t>
+        <w:t>E</w:t>
+      </w:r>
+      <w:r>
+        <w:rPr>
+          <w:b/>
+          <w:bCs/>
+        </w:rPr>
+        <w:t>. Login de Usuario</w:t>
       </w:r>
     </w:p>
     <w:p>
@@ -1661,17 +1658,7 @@
         <w:t>Regla:</w:t>
       </w:r>
       <w:r>
-        <w:t xml:space="preserve"> Un usuario puede autenticarse con su email y </w:t>
-      </w:r>
-      <w:proofErr w:type="spellStart"/>
-      <w:proofErr w:type="gramStart"/>
-      <w:r>
-        <w:t>password</w:t>
-      </w:r>
-      <w:proofErr w:type="spellEnd"/>
-      <w:proofErr w:type="gramEnd"/>
-      <w:r>
-        <w:t>.</w:t>
+        <w:t xml:space="preserve"> Un usuario puede autenticarse con su email y password.</w:t>
       </w:r>
     </w:p>
     <w:p>
@@ -1708,23 +1695,7 @@
         </w:numPr>
       </w:pPr>
       <w:r>
-        <w:t xml:space="preserve">Se compara la contraseña proporcionada con la contraseña </w:t>
-      </w:r>
-      <w:proofErr w:type="spellStart"/>
-      <w:r>
-        <w:t>hasheada</w:t>
-      </w:r>
-      <w:proofErr w:type="spellEnd"/>
-      <w:r>
-        <w:t xml:space="preserve"> almacenada usando </w:t>
-      </w:r>
-      <w:proofErr w:type="spellStart"/>
-      <w:r>
-        <w:t>bcrypt</w:t>
-      </w:r>
-      <w:proofErr w:type="spellEnd"/>
-      <w:r>
-        <w:t>.</w:t>
+        <w:t>Se compara la contraseña proporcionada con la contraseña hasheada almacenada usando bcrypt.</w:t>
       </w:r>
     </w:p>
     <w:p>
@@ -1750,17 +1721,8 @@
         </w:numPr>
       </w:pPr>
       <w:r>
-        <w:t xml:space="preserve">El email y la </w:t>
-      </w:r>
-      <w:proofErr w:type="spellStart"/>
-      <w:proofErr w:type="gramStart"/>
-      <w:r>
-        <w:t>password</w:t>
-      </w:r>
-      <w:proofErr w:type="spellEnd"/>
-      <w:proofErr w:type="gramEnd"/>
-      <w:r>
-        <w:t xml:space="preserve"> deben coincidir.</w:t>
+        <w:lastRenderedPageBreak/>
+        <w:t>El email y la password deben coincidir.</w:t>
       </w:r>
     </w:p>
     <w:p>
@@ -1791,25 +1753,12 @@
         <w:pStyle w:val="Ttulo1"/>
       </w:pPr>
       <w:r>
-        <w:t xml:space="preserve">Entidad: </w:t>
-      </w:r>
-      <w:proofErr w:type="spellStart"/>
-      <w:r>
-        <w:t>DatosPersonales</w:t>
-      </w:r>
-      <w:proofErr w:type="spellEnd"/>
-    </w:p>
-    <w:p>
-      <w:r>
-        <w:t xml:space="preserve">Los </w:t>
-      </w:r>
-      <w:proofErr w:type="spellStart"/>
-      <w:r>
-        <w:t>DatosPersonales</w:t>
-      </w:r>
-      <w:proofErr w:type="spellEnd"/>
-      <w:r>
-        <w:t xml:space="preserve"> se acceden:</w:t>
+        <w:t>Entidad: DatosPersonales</w:t>
+      </w:r>
+    </w:p>
+    <w:p>
+      <w:r>
+        <w:t>Los DatosPersonales se acceden:</w:t>
       </w:r>
     </w:p>
     <w:p>
@@ -2009,16 +1958,8 @@
               <w:rPr>
                 <w:lang w:val="en-US"/>
               </w:rPr>
-              <w:t xml:space="preserve">PRIMARY KEY, FOREIGN KEY a </w:t>
-            </w:r>
-            <w:proofErr w:type="spellStart"/>
-            <w:r>
-              <w:rPr>
-                <w:lang w:val="en-US"/>
-              </w:rPr>
-              <w:t>Usuario</w:t>
-            </w:r>
-            <w:proofErr w:type="spellEnd"/>
+              <w:t>PRIMARY KEY, FOREIGN KEY a Usuario</w:t>
+            </w:r>
           </w:p>
         </w:tc>
       </w:tr>
@@ -2048,13 +1989,8 @@
               <w:spacing w:after="160" w:line="259" w:lineRule="auto"/>
               <w:cnfStyle w:val="000000000000" w:firstRow="0" w:lastRow="0" w:firstColumn="0" w:lastColumn="0" w:oddVBand="0" w:evenVBand="0" w:oddHBand="0" w:evenHBand="0" w:firstRowFirstColumn="0" w:firstRowLastColumn="0" w:lastRowFirstColumn="0" w:lastRowLastColumn="0"/>
             </w:pPr>
-            <w:proofErr w:type="gramStart"/>
-            <w:r>
-              <w:t>VARCHAR(</w:t>
-            </w:r>
-            <w:proofErr w:type="gramEnd"/>
-            <w:r>
-              <w:t>255)</w:t>
+            <w:r>
+              <w:t>VARCHAR(255)</w:t>
             </w:r>
           </w:p>
         </w:tc>
@@ -2118,13 +2054,8 @@
               <w:spacing w:after="160" w:line="259" w:lineRule="auto"/>
               <w:cnfStyle w:val="000000100000" w:firstRow="0" w:lastRow="0" w:firstColumn="0" w:lastColumn="0" w:oddVBand="0" w:evenVBand="0" w:oddHBand="1" w:evenHBand="0" w:firstRowFirstColumn="0" w:firstRowLastColumn="0" w:lastRowFirstColumn="0" w:lastRowLastColumn="0"/>
             </w:pPr>
-            <w:proofErr w:type="gramStart"/>
-            <w:r>
-              <w:t>VARCHAR(</w:t>
-            </w:r>
-            <w:proofErr w:type="gramEnd"/>
-            <w:r>
-              <w:t>255)</w:t>
+            <w:r>
+              <w:t>VARCHAR(255)</w:t>
             </w:r>
           </w:p>
         </w:tc>
@@ -2170,12 +2101,9 @@
             <w:pPr>
               <w:spacing w:after="160" w:line="259" w:lineRule="auto"/>
             </w:pPr>
-            <w:proofErr w:type="spellStart"/>
-            <w:r>
-              <w:lastRenderedPageBreak/>
+            <w:r>
               <w:t>dni</w:t>
             </w:r>
-            <w:proofErr w:type="spellEnd"/>
           </w:p>
         </w:tc>
         <w:tc>
@@ -2188,13 +2116,8 @@
               <w:spacing w:after="160" w:line="259" w:lineRule="auto"/>
               <w:cnfStyle w:val="000000000000" w:firstRow="0" w:lastRow="0" w:firstColumn="0" w:lastColumn="0" w:oddVBand="0" w:evenVBand="0" w:oddHBand="0" w:evenHBand="0" w:firstRowFirstColumn="0" w:firstRowLastColumn="0" w:lastRowFirstColumn="0" w:lastRowLastColumn="0"/>
             </w:pPr>
-            <w:proofErr w:type="gramStart"/>
-            <w:r>
-              <w:t>VARCHAR(</w:t>
-            </w:r>
-            <w:proofErr w:type="gramEnd"/>
-            <w:r>
-              <w:t>8)</w:t>
+            <w:r>
+              <w:t>VARCHAR(8)</w:t>
             </w:r>
           </w:p>
         </w:tc>
@@ -2243,11 +2166,9 @@
             <w:pPr>
               <w:spacing w:after="160" w:line="259" w:lineRule="auto"/>
             </w:pPr>
-            <w:proofErr w:type="spellStart"/>
             <w:r>
               <w:t>phone</w:t>
             </w:r>
-            <w:proofErr w:type="spellEnd"/>
           </w:p>
         </w:tc>
         <w:tc>
@@ -2260,13 +2181,8 @@
               <w:spacing w:after="160" w:line="259" w:lineRule="auto"/>
               <w:cnfStyle w:val="000000100000" w:firstRow="0" w:lastRow="0" w:firstColumn="0" w:lastColumn="0" w:oddVBand="0" w:evenVBand="0" w:oddHBand="1" w:evenHBand="0" w:firstRowFirstColumn="0" w:firstRowLastColumn="0" w:lastRowFirstColumn="0" w:lastRowLastColumn="0"/>
             </w:pPr>
-            <w:proofErr w:type="gramStart"/>
-            <w:r>
-              <w:t>VARCHAR(</w:t>
-            </w:r>
-            <w:proofErr w:type="gramEnd"/>
-            <w:r>
-              <w:t>10)</w:t>
+            <w:r>
+              <w:t>VARCHAR(10)</w:t>
             </w:r>
           </w:p>
         </w:tc>
@@ -2377,11 +2293,9 @@
             <w:pPr>
               <w:spacing w:after="160" w:line="259" w:lineRule="auto"/>
             </w:pPr>
-            <w:proofErr w:type="spellStart"/>
             <w:r>
               <w:t>fNacimiento</w:t>
             </w:r>
-            <w:proofErr w:type="spellEnd"/>
           </w:p>
         </w:tc>
         <w:tc>
@@ -2441,11 +2355,9 @@
             <w:pPr>
               <w:spacing w:after="160" w:line="259" w:lineRule="auto"/>
             </w:pPr>
-            <w:proofErr w:type="spellStart"/>
             <w:r>
               <w:t>imagenPerfil</w:t>
             </w:r>
-            <w:proofErr w:type="spellEnd"/>
           </w:p>
         </w:tc>
         <w:tc>
@@ -2523,17 +2435,8 @@
           <w:b/>
           <w:bCs/>
         </w:rPr>
-        <w:t xml:space="preserve">A. Creación de </w:t>
-      </w:r>
-      <w:proofErr w:type="spellStart"/>
-      <w:r>
-        <w:rPr>
-          <w:b/>
-          <w:bCs/>
-        </w:rPr>
-        <w:t>DatosPersonales</w:t>
-      </w:r>
-      <w:proofErr w:type="spellEnd"/>
+        <w:t>A. Creación de DatosPersonales</w:t>
+      </w:r>
     </w:p>
     <w:p>
       <w:pPr>
@@ -2576,15 +2479,7 @@
         </w:numPr>
       </w:pPr>
       <w:r>
-        <w:t xml:space="preserve">Se crea un registro en la tabla </w:t>
-      </w:r>
-      <w:proofErr w:type="spellStart"/>
-      <w:r>
-        <w:t>DatosPersonales</w:t>
-      </w:r>
-      <w:proofErr w:type="spellEnd"/>
-      <w:r>
-        <w:t xml:space="preserve"> al mismo tiempo que se crea la entidad Usuario.</w:t>
+        <w:t>Se crea un registro en la tabla DatosPersonales al mismo tiempo que se crea la entidad Usuario.</w:t>
       </w:r>
     </w:p>
     <w:p>
@@ -2595,15 +2490,8 @@
         </w:numPr>
       </w:pPr>
       <w:r>
-        <w:t xml:space="preserve">El id de </w:t>
-      </w:r>
-      <w:proofErr w:type="spellStart"/>
-      <w:r>
-        <w:t>DatosPersonales</w:t>
-      </w:r>
-      <w:proofErr w:type="spellEnd"/>
-      <w:r>
-        <w:t xml:space="preserve"> se asigna con el mismo valor que el id del Usuario.</w:t>
+        <w:lastRenderedPageBreak/>
+        <w:t>El id de DatosPersonales se asigna con el mismo valor que el id del Usuario.</w:t>
       </w:r>
     </w:p>
     <w:p>
@@ -2614,15 +2502,7 @@
         </w:numPr>
       </w:pPr>
       <w:r>
-        <w:t xml:space="preserve">El </w:t>
-      </w:r>
-      <w:proofErr w:type="spellStart"/>
-      <w:r>
-        <w:t>idPlan</w:t>
-      </w:r>
-      <w:proofErr w:type="spellEnd"/>
-      <w:r>
-        <w:t xml:space="preserve"> se asocia al plan correspondiente.</w:t>
+        <w:t>El idPlan se asocia al plan correspondiente.</w:t>
       </w:r>
     </w:p>
     <w:p>
@@ -2648,15 +2528,7 @@
         </w:numPr>
       </w:pPr>
       <w:r>
-        <w:t xml:space="preserve">El </w:t>
-      </w:r>
-      <w:proofErr w:type="spellStart"/>
-      <w:r>
-        <w:t>idPlan</w:t>
-      </w:r>
-      <w:proofErr w:type="spellEnd"/>
-      <w:r>
-        <w:t xml:space="preserve"> debe existir.</w:t>
+        <w:t>El idPlan debe existir.</w:t>
       </w:r>
     </w:p>
     <w:p>
@@ -2682,17 +2554,8 @@
           <w:b/>
           <w:bCs/>
         </w:rPr>
-        <w:t xml:space="preserve">B. Modificación de </w:t>
-      </w:r>
-      <w:proofErr w:type="spellStart"/>
-      <w:r>
-        <w:rPr>
-          <w:b/>
-          <w:bCs/>
-        </w:rPr>
-        <w:t>DatosPersonales</w:t>
-      </w:r>
-      <w:proofErr w:type="spellEnd"/>
+        <w:t>B. Modificación de DatosPersonales</w:t>
+      </w:r>
     </w:p>
     <w:p>
       <w:pPr>
@@ -2735,15 +2598,7 @@
         </w:numPr>
       </w:pPr>
       <w:r>
-        <w:t xml:space="preserve">Se realiza una actualización parcial sobre la entidad </w:t>
-      </w:r>
-      <w:proofErr w:type="spellStart"/>
-      <w:r>
-        <w:t>DatosPersonales</w:t>
-      </w:r>
-      <w:proofErr w:type="spellEnd"/>
-      <w:r>
-        <w:t>.</w:t>
+        <w:t>Se realiza una actualización parcial sobre la entidad DatosPersonales.</w:t>
       </w:r>
     </w:p>
     <w:p>
@@ -2754,15 +2609,7 @@
         </w:numPr>
       </w:pPr>
       <w:r>
-        <w:t xml:space="preserve">Si se actualiza el </w:t>
-      </w:r>
-      <w:proofErr w:type="spellStart"/>
-      <w:r>
-        <w:t>idPlan</w:t>
-      </w:r>
-      <w:proofErr w:type="spellEnd"/>
-      <w:r>
-        <w:t>, se busca y se asigna la nueva entidad Plan.</w:t>
+        <w:t>Si se actualiza el idPlan, se busca y se asigna la nueva entidad Plan.</w:t>
       </w:r>
     </w:p>
     <w:p>
@@ -2795,17 +2642,8 @@
           <w:b/>
           <w:bCs/>
         </w:rPr>
-        <w:t xml:space="preserve">C. Baja de </w:t>
-      </w:r>
-      <w:proofErr w:type="spellStart"/>
-      <w:r>
-        <w:rPr>
-          <w:b/>
-          <w:bCs/>
-        </w:rPr>
-        <w:t>DatosPersonales</w:t>
-      </w:r>
-      <w:proofErr w:type="spellEnd"/>
+        <w:t>C. Baja de DatosPersonales</w:t>
+      </w:r>
     </w:p>
     <w:p>
       <w:pPr>
@@ -2850,15 +2688,7 @@
         <w:t>Acción:</w:t>
       </w:r>
       <w:r>
-        <w:t xml:space="preserve"> Cuando el estado del Usuario principal cambia a ARCHIVADO, el estado de la entidad </w:t>
-      </w:r>
-      <w:proofErr w:type="spellStart"/>
-      <w:r>
-        <w:t>DatosPersonales</w:t>
-      </w:r>
-      <w:proofErr w:type="spellEnd"/>
-      <w:r>
-        <w:t xml:space="preserve"> también se actualiza a ARCHIVADO de forma automática.</w:t>
+        <w:t xml:space="preserve"> Cuando el estado del Usuario principal cambia a ARCHIVADO, el estado de la entidad DatosPersonales también se actualiza a ARCHIVADO de forma automática.</w:t>
       </w:r>
     </w:p>
     <w:p>
@@ -2873,26 +2703,12 @@
         <w:pStyle w:val="Ttulo1"/>
       </w:pPr>
       <w:r>
-        <w:lastRenderedPageBreak/>
-        <w:t xml:space="preserve">Entidad: </w:t>
-      </w:r>
-      <w:proofErr w:type="spellStart"/>
-      <w:r>
-        <w:t>DatosFisicos</w:t>
-      </w:r>
-      <w:proofErr w:type="spellEnd"/>
-    </w:p>
-    <w:p>
-      <w:r>
-        <w:t xml:space="preserve">Los </w:t>
-      </w:r>
-      <w:proofErr w:type="spellStart"/>
-      <w:r>
-        <w:t>DatosFisicos</w:t>
-      </w:r>
-      <w:proofErr w:type="spellEnd"/>
-      <w:r>
-        <w:t xml:space="preserve"> se acceden:</w:t>
+        <w:t>Entidad: DatosFisicos</w:t>
+      </w:r>
+    </w:p>
+    <w:p>
+      <w:r>
+        <w:t>Los DatosFisicos se acceden:</w:t>
       </w:r>
     </w:p>
     <w:p>
@@ -3092,16 +2908,8 @@
               <w:rPr>
                 <w:lang w:val="en-US"/>
               </w:rPr>
-              <w:t xml:space="preserve">PRIMARY KEY, FOREIGN KEY a </w:t>
-            </w:r>
-            <w:proofErr w:type="spellStart"/>
-            <w:r>
-              <w:rPr>
-                <w:lang w:val="en-US"/>
-              </w:rPr>
-              <w:t>Usuario</w:t>
-            </w:r>
-            <w:proofErr w:type="spellEnd"/>
+              <w:t>PRIMARY KEY, FOREIGN KEY a Usuario</w:t>
+            </w:r>
           </w:p>
         </w:tc>
       </w:tr>
@@ -3116,11 +2924,9 @@
             <w:pPr>
               <w:spacing w:after="160" w:line="259" w:lineRule="auto"/>
             </w:pPr>
-            <w:proofErr w:type="spellStart"/>
             <w:r>
               <w:t>actividadDiaria</w:t>
             </w:r>
-            <w:proofErr w:type="spellEnd"/>
           </w:p>
         </w:tc>
         <w:tc>
@@ -3311,6 +3117,7 @@
               <w:spacing w:after="160" w:line="259" w:lineRule="auto"/>
             </w:pPr>
             <w:r>
+              <w:lastRenderedPageBreak/>
               <w:t>metas</w:t>
             </w:r>
           </w:p>
@@ -3459,17 +3266,8 @@
           <w:b/>
           <w:bCs/>
         </w:rPr>
-        <w:t xml:space="preserve">A. Creación de </w:t>
-      </w:r>
-      <w:proofErr w:type="spellStart"/>
-      <w:r>
-        <w:rPr>
-          <w:b/>
-          <w:bCs/>
-        </w:rPr>
-        <w:t>DatosFisicos</w:t>
-      </w:r>
-      <w:proofErr w:type="spellEnd"/>
+        <w:t>A. Creación de DatosFisicos</w:t>
+      </w:r>
     </w:p>
     <w:p>
       <w:pPr>
@@ -3512,15 +3310,7 @@
         </w:numPr>
       </w:pPr>
       <w:r>
-        <w:t xml:space="preserve">Se crea un registro en la tabla </w:t>
-      </w:r>
-      <w:proofErr w:type="spellStart"/>
-      <w:r>
-        <w:t>DatosFisicos</w:t>
-      </w:r>
-      <w:proofErr w:type="spellEnd"/>
-      <w:r>
-        <w:t xml:space="preserve"> al mismo tiempo que se crea la entidad Usuario.</w:t>
+        <w:t>Se crea un registro en la tabla DatosFisicos al mismo tiempo que se crea la entidad Usuario.</w:t>
       </w:r>
     </w:p>
     <w:p>
@@ -3531,40 +3321,23 @@
         </w:numPr>
       </w:pPr>
       <w:r>
-        <w:t xml:space="preserve">El id de </w:t>
-      </w:r>
-      <w:proofErr w:type="spellStart"/>
-      <w:r>
-        <w:t>DatosFisicos</w:t>
-      </w:r>
-      <w:proofErr w:type="spellEnd"/>
-      <w:r>
-        <w:t xml:space="preserve"> se asigna con el mismo valor que el id del Usuario.</w:t>
-      </w:r>
-    </w:p>
-    <w:p>
-      <w:pPr>
-        <w:rPr>
-          <w:b/>
-          <w:bCs/>
-        </w:rPr>
-      </w:pPr>
-      <w:r>
-        <w:rPr>
-          <w:b/>
-          <w:bCs/>
-        </w:rPr>
-        <w:t xml:space="preserve">B. Modificación de </w:t>
-      </w:r>
-      <w:proofErr w:type="spellStart"/>
-      <w:r>
-        <w:rPr>
-          <w:b/>
-          <w:bCs/>
-        </w:rPr>
-        <w:t>DatosFisicos</w:t>
-      </w:r>
-      <w:proofErr w:type="spellEnd"/>
+        <w:t>El id de DatosFisicos se asigna con el mismo valor que el id del Usuario.</w:t>
+      </w:r>
+    </w:p>
+    <w:p>
+      <w:pPr>
+        <w:rPr>
+          <w:b/>
+          <w:bCs/>
+        </w:rPr>
+      </w:pPr>
+      <w:r>
+        <w:rPr>
+          <w:b/>
+          <w:bCs/>
+        </w:rPr>
+        <w:t>B. Modificación de DatosFisicos</w:t>
+      </w:r>
     </w:p>
     <w:p>
       <w:pPr>
@@ -3599,15 +3372,7 @@
         <w:t>Acción:</w:t>
       </w:r>
       <w:r>
-        <w:t xml:space="preserve"> Se realiza una actualización parcial sobre la entidad </w:t>
-      </w:r>
-      <w:proofErr w:type="spellStart"/>
-      <w:r>
-        <w:t>DatosFisicos</w:t>
-      </w:r>
-      <w:proofErr w:type="spellEnd"/>
-      <w:r>
-        <w:t>.</w:t>
+        <w:t xml:space="preserve"> Se realiza una actualización parcial sobre la entidad DatosFisicos.</w:t>
       </w:r>
     </w:p>
     <w:p>
@@ -3640,18 +3405,8 @@
           <w:b/>
           <w:bCs/>
         </w:rPr>
-        <w:lastRenderedPageBreak/>
-        <w:t xml:space="preserve">C. Baja de </w:t>
-      </w:r>
-      <w:proofErr w:type="spellStart"/>
-      <w:r>
-        <w:rPr>
-          <w:b/>
-          <w:bCs/>
-        </w:rPr>
-        <w:t>DatosFisicos</w:t>
-      </w:r>
-      <w:proofErr w:type="spellEnd"/>
+        <w:t>C. Baja de DatosFisicos</w:t>
+      </w:r>
     </w:p>
     <w:p>
       <w:pPr>
@@ -3696,15 +3451,7 @@
         <w:t>Acción:</w:t>
       </w:r>
       <w:r>
-        <w:t xml:space="preserve"> Cuando el estado del Usuario principal cambia a ARCHIVADO, el estado de la entidad </w:t>
-      </w:r>
-      <w:proofErr w:type="spellStart"/>
-      <w:r>
-        <w:t>DatosFisicos</w:t>
-      </w:r>
-      <w:proofErr w:type="spellEnd"/>
-      <w:r>
-        <w:t xml:space="preserve"> también se actualiza a ARCHIVADO de forma automática.</w:t>
+        <w:t xml:space="preserve"> Cuando el estado del Usuario principal cambia a ARCHIVADO, el estado de la entidad DatosFisicos también se actualiza a ARCHIVADO de forma automática.</w:t>
       </w:r>
     </w:p>
     <w:p/>
@@ -3719,16 +3466,8 @@
         <w:rPr>
           <w:lang w:val="es-ES"/>
         </w:rPr>
-        <w:t xml:space="preserve">Plan – </w:t>
-      </w:r>
-      <w:proofErr w:type="spellStart"/>
-      <w:r>
-        <w:rPr>
-          <w:lang w:val="es-ES"/>
-        </w:rPr>
-        <w:t>HistoricoPlan</w:t>
-      </w:r>
-      <w:proofErr w:type="spellEnd"/>
+        <w:t>Plan – HistoricoPlan</w:t>
+      </w:r>
     </w:p>
     <w:p>
       <w:pPr>
@@ -3776,21 +3515,7 @@
         <w:rPr>
           <w:lang w:val="es-ES"/>
         </w:rPr>
-        <w:t xml:space="preserve">para habilitar o deshabilitar el acceso a distintos servicios de la </w:t>
-      </w:r>
-      <w:proofErr w:type="gramStart"/>
-      <w:r>
-        <w:rPr>
-          <w:lang w:val="es-ES"/>
-        </w:rPr>
-        <w:t>app</w:t>
-      </w:r>
-      <w:proofErr w:type="gramEnd"/>
-      <w:r>
-        <w:rPr>
-          <w:lang w:val="es-ES"/>
-        </w:rPr>
-        <w:t>.</w:t>
+        <w:t>para habilitar o deshabilitar el acceso a distintos servicios de la app.</w:t>
       </w:r>
     </w:p>
     <w:p>
@@ -3844,21 +3569,7 @@
         <w:rPr>
           <w:lang w:val="es-ES"/>
         </w:rPr>
-        <w:t xml:space="preserve">Desde el </w:t>
-      </w:r>
-      <w:proofErr w:type="spellStart"/>
-      <w:r>
-        <w:rPr>
-          <w:lang w:val="es-ES"/>
-        </w:rPr>
-        <w:t>admin</w:t>
-      </w:r>
-      <w:proofErr w:type="spellEnd"/>
-      <w:r>
-        <w:rPr>
-          <w:lang w:val="es-ES"/>
-        </w:rPr>
-        <w:t xml:space="preserve"> para CRUD de planes.</w:t>
+        <w:t>Desde el admin para CRUD de planes.</w:t>
       </w:r>
     </w:p>
     <w:p>
@@ -3876,21 +3587,7 @@
         <w:rPr>
           <w:lang w:val="es-ES"/>
         </w:rPr>
-        <w:t xml:space="preserve">Desde la </w:t>
-      </w:r>
-      <w:proofErr w:type="spellStart"/>
-      <w:r>
-        <w:rPr>
-          <w:lang w:val="es-ES"/>
-        </w:rPr>
-        <w:t>landing</w:t>
-      </w:r>
-      <w:proofErr w:type="spellEnd"/>
-      <w:r>
-        <w:rPr>
-          <w:lang w:val="es-ES"/>
-        </w:rPr>
-        <w:t xml:space="preserve"> page para acceder a los planes vigentes.</w:t>
+        <w:t>Desde la landing page para acceder a los planes vigentes.</w:t>
       </w:r>
       <w:r>
         <w:rPr>
@@ -4031,11 +3728,10 @@
             <w:pPr>
               <w:spacing w:after="160" w:line="259" w:lineRule="auto"/>
             </w:pPr>
-            <w:proofErr w:type="spellStart"/>
-            <w:r>
+            <w:r>
+              <w:lastRenderedPageBreak/>
               <w:t>idPlan</w:t>
             </w:r>
-            <w:proofErr w:type="spellEnd"/>
           </w:p>
         </w:tc>
         <w:tc>
@@ -4095,11 +3791,9 @@
             <w:pPr>
               <w:spacing w:after="160" w:line="259" w:lineRule="auto"/>
             </w:pPr>
-            <w:proofErr w:type="spellStart"/>
             <w:r>
               <w:t>nombrePlan</w:t>
             </w:r>
-            <w:proofErr w:type="spellEnd"/>
           </w:p>
         </w:tc>
         <w:tc>
@@ -4112,13 +3806,8 @@
               <w:spacing w:after="160" w:line="259" w:lineRule="auto"/>
               <w:cnfStyle w:val="000000000000" w:firstRow="0" w:lastRow="0" w:firstColumn="0" w:lastColumn="0" w:oddVBand="0" w:evenVBand="0" w:oddHBand="0" w:evenHBand="0" w:firstRowFirstColumn="0" w:firstRowLastColumn="0" w:lastRowFirstColumn="0" w:lastRowLastColumn="0"/>
             </w:pPr>
-            <w:proofErr w:type="gramStart"/>
-            <w:r>
-              <w:t>VARCHAR(</w:t>
-            </w:r>
-            <w:proofErr w:type="gramEnd"/>
-            <w:r>
-              <w:t>30)</w:t>
+            <w:r>
+              <w:t>VARCHAR(30)</w:t>
             </w:r>
           </w:p>
         </w:tc>
@@ -4133,15 +3822,7 @@
               <w:cnfStyle w:val="000000000000" w:firstRow="0" w:lastRow="0" w:firstColumn="0" w:lastColumn="0" w:oddVBand="0" w:evenVBand="0" w:oddHBand="0" w:evenHBand="0" w:firstRowFirstColumn="0" w:firstRowLastColumn="0" w:lastRowFirstColumn="0" w:lastRowLastColumn="0"/>
             </w:pPr>
             <w:r>
-              <w:t>Nombre del plan (</w:t>
-            </w:r>
-            <w:proofErr w:type="spellStart"/>
-            <w:r>
-              <w:t>e.j</w:t>
-            </w:r>
-            <w:proofErr w:type="spellEnd"/>
-            <w:r>
-              <w:t>., Básico, Pro).</w:t>
+              <w:t>Nombre del plan (e.j., Básico, Pro).</w:t>
             </w:r>
           </w:p>
         </w:tc>
@@ -4190,13 +3871,8 @@
               <w:spacing w:after="160" w:line="259" w:lineRule="auto"/>
               <w:cnfStyle w:val="000000100000" w:firstRow="0" w:lastRow="0" w:firstColumn="0" w:lastColumn="0" w:oddVBand="0" w:evenVBand="0" w:oddHBand="1" w:evenHBand="0" w:firstRowFirstColumn="0" w:firstRowLastColumn="0" w:lastRowFirstColumn="0" w:lastRowLastColumn="0"/>
             </w:pPr>
-            <w:proofErr w:type="gramStart"/>
-            <w:r>
-              <w:t>DECIMAL(</w:t>
-            </w:r>
-            <w:proofErr w:type="gramEnd"/>
-            <w:r>
-              <w:t>8,2)</w:t>
+            <w:r>
+              <w:t>DECIMAL(8,2)</w:t>
             </w:r>
           </w:p>
         </w:tc>
@@ -4242,11 +3918,9 @@
             <w:pPr>
               <w:spacing w:after="160" w:line="259" w:lineRule="auto"/>
             </w:pPr>
-            <w:proofErr w:type="spellStart"/>
             <w:r>
               <w:t>descripcion</w:t>
             </w:r>
-            <w:proofErr w:type="spellEnd"/>
           </w:p>
         </w:tc>
         <w:tc>
@@ -4306,11 +3980,9 @@
             <w:pPr>
               <w:spacing w:after="160" w:line="259" w:lineRule="auto"/>
             </w:pPr>
-            <w:proofErr w:type="spellStart"/>
             <w:r>
               <w:t>fCambio</w:t>
             </w:r>
-            <w:proofErr w:type="spellEnd"/>
           </w:p>
         </w:tc>
         <w:tc>
@@ -4387,31 +4059,13 @@
           <w:numId w:val="4"/>
         </w:numPr>
       </w:pPr>
-      <w:proofErr w:type="gramStart"/>
-      <w:r>
-        <w:rPr>
-          <w:b/>
-          <w:bCs/>
-        </w:rPr>
-        <w:t>1:N</w:t>
-      </w:r>
-      <w:proofErr w:type="gramEnd"/>
-      <w:r>
-        <w:rPr>
-          <w:b/>
-          <w:bCs/>
-        </w:rPr>
-        <w:t xml:space="preserve"> con </w:t>
-      </w:r>
-      <w:proofErr w:type="spellStart"/>
-      <w:r>
-        <w:rPr>
-          <w:b/>
-          <w:bCs/>
-        </w:rPr>
-        <w:t>DatosPersonales</w:t>
-      </w:r>
-      <w:proofErr w:type="spellEnd"/>
+      <w:r>
+        <w:rPr>
+          <w:b/>
+          <w:bCs/>
+        </w:rPr>
+        <w:t>1:N con DatosPersonales</w:t>
+      </w:r>
       <w:r>
         <w:t>: Un plan puede estar asignado a muchos usuarios.</w:t>
       </w:r>
@@ -4423,31 +4077,13 @@
           <w:numId w:val="4"/>
         </w:numPr>
       </w:pPr>
-      <w:proofErr w:type="gramStart"/>
-      <w:r>
-        <w:rPr>
-          <w:b/>
-          <w:bCs/>
-        </w:rPr>
-        <w:t>1:N</w:t>
-      </w:r>
-      <w:proofErr w:type="gramEnd"/>
-      <w:r>
-        <w:rPr>
-          <w:b/>
-          <w:bCs/>
-        </w:rPr>
-        <w:t xml:space="preserve"> con </w:t>
-      </w:r>
-      <w:proofErr w:type="spellStart"/>
-      <w:r>
-        <w:rPr>
-          <w:b/>
-          <w:bCs/>
-        </w:rPr>
-        <w:t>HistorialCambiosPlanes</w:t>
-      </w:r>
-      <w:proofErr w:type="spellEnd"/>
+      <w:r>
+        <w:rPr>
+          <w:b/>
+          <w:bCs/>
+        </w:rPr>
+        <w:t>1:N con HistorialCambiosPlanes</w:t>
+      </w:r>
       <w:r>
         <w:t>: Un plan puede tener muchos registros de historial de cambios.</w:t>
       </w:r>
@@ -4519,7 +4155,6 @@
           <w:b/>
           <w:bCs/>
         </w:rPr>
-        <w:lastRenderedPageBreak/>
         <w:t>Acción:</w:t>
       </w:r>
       <w:r>
@@ -4541,15 +4176,7 @@
         <w:t>Validación:</w:t>
       </w:r>
       <w:r>
-        <w:t xml:space="preserve"> El </w:t>
-      </w:r>
-      <w:proofErr w:type="spellStart"/>
-      <w:r>
-        <w:t>nombrePlan</w:t>
-      </w:r>
-      <w:proofErr w:type="spellEnd"/>
-      <w:r>
-        <w:t xml:space="preserve"> debe ser único.</w:t>
+        <w:t xml:space="preserve"> El nombrePlan debe ser único.</w:t>
       </w:r>
     </w:p>
     <w:p>
@@ -4752,6 +4379,7 @@
           <w:b/>
           <w:bCs/>
         </w:rPr>
+        <w:lastRenderedPageBreak/>
         <w:t>Mensaje de Error:</w:t>
       </w:r>
       <w:r>
@@ -4788,7 +4416,6 @@
       <w:r>
         <w:t xml:space="preserve">, pero se modifica el plan a </w:t>
       </w:r>
-      <w:proofErr w:type="spellStart"/>
       <w:r>
         <w:rPr>
           <w:b/>
@@ -4796,7 +4423,6 @@
         </w:rPr>
         <w:t>undefined</w:t>
       </w:r>
-      <w:proofErr w:type="spellEnd"/>
       <w:r>
         <w:t>.</w:t>
       </w:r>
@@ -4827,14 +4453,12 @@
           <w:lang w:val="es-ES"/>
         </w:rPr>
       </w:pPr>
-      <w:proofErr w:type="spellStart"/>
       <w:r>
         <w:rPr>
           <w:lang w:val="es-ES"/>
         </w:rPr>
         <w:t>HistoricoPlanes</w:t>
       </w:r>
-      <w:proofErr w:type="spellEnd"/>
     </w:p>
     <w:p>
       <w:pPr>
@@ -4853,15 +4477,7 @@
     </w:p>
     <w:p>
       <w:r>
-        <w:t xml:space="preserve">El módulo de </w:t>
-      </w:r>
-      <w:proofErr w:type="spellStart"/>
-      <w:r>
-        <w:t>HistoricoPlan</w:t>
-      </w:r>
-      <w:proofErr w:type="spellEnd"/>
-      <w:r>
-        <w:t xml:space="preserve"> sirve como un registro de auditoría, documentando cada cambio significativo realizado en un plan de suscripción. Su función es mantener un historial de los precios y descripciones de los planes a lo largo del tiempo para fines de análisis y referencia. No está destinado a ser modificado por la aplicación una vez creado.</w:t>
+        <w:t>El módulo de HistoricoPlan sirve como un registro de auditoría, documentando cada cambio significativo realizado en un plan de suscripción. Su función es mantener un historial de los precios y descripciones de los planes a lo largo del tiempo para fines de análisis y referencia. No está destinado a ser modificado por la aplicación una vez creado.</w:t>
       </w:r>
     </w:p>
     <w:p>
@@ -4883,17 +4499,8 @@
           <w:b/>
           <w:bCs/>
         </w:rPr>
-        <w:t xml:space="preserve">1. Entidad: </w:t>
-      </w:r>
-      <w:proofErr w:type="spellStart"/>
-      <w:r>
-        <w:rPr>
-          <w:b/>
-          <w:bCs/>
-        </w:rPr>
-        <w:t>HistoricoPlan</w:t>
-      </w:r>
-      <w:proofErr w:type="spellEnd"/>
+        <w:t>1. Entidad: HistoricoPlan</w:t>
+      </w:r>
     </w:p>
     <w:tbl>
       <w:tblPr>
@@ -4986,11 +4593,9 @@
             <w:pPr>
               <w:spacing w:after="160" w:line="259" w:lineRule="auto"/>
             </w:pPr>
-            <w:proofErr w:type="spellStart"/>
             <w:r>
               <w:t>idPlanHistorico</w:t>
             </w:r>
-            <w:proofErr w:type="spellEnd"/>
           </w:p>
         </w:tc>
         <w:tc>
@@ -5050,12 +4655,9 @@
             <w:pPr>
               <w:spacing w:after="160" w:line="259" w:lineRule="auto"/>
             </w:pPr>
-            <w:proofErr w:type="spellStart"/>
-            <w:r>
-              <w:lastRenderedPageBreak/>
+            <w:r>
               <w:t>idPlanOrigen</w:t>
             </w:r>
-            <w:proofErr w:type="spellEnd"/>
           </w:p>
         </w:tc>
         <w:tc>
@@ -5099,13 +4701,8 @@
               <w:cnfStyle w:val="000000000000" w:firstRow="0" w:lastRow="0" w:firstColumn="0" w:lastColumn="0" w:oddVBand="0" w:evenVBand="0" w:oddHBand="0" w:evenHBand="0" w:firstRowFirstColumn="0" w:firstRowLastColumn="0" w:lastRowFirstColumn="0" w:lastRowLastColumn="0"/>
             </w:pPr>
             <w:r>
-              <w:t xml:space="preserve">Clave foránea a </w:t>
-            </w:r>
-            <w:proofErr w:type="spellStart"/>
-            <w:r>
-              <w:t>PlanEntity.idPlan</w:t>
-            </w:r>
-            <w:proofErr w:type="spellEnd"/>
+              <w:t>Clave foránea a PlanEntity.idPlan</w:t>
+            </w:r>
           </w:p>
         </w:tc>
       </w:tr>
@@ -5123,11 +4720,9 @@
             <w:pPr>
               <w:spacing w:after="160" w:line="259" w:lineRule="auto"/>
             </w:pPr>
-            <w:proofErr w:type="spellStart"/>
             <w:r>
               <w:t>nombrePlan</w:t>
             </w:r>
-            <w:proofErr w:type="spellEnd"/>
           </w:p>
         </w:tc>
         <w:tc>
@@ -5140,13 +4735,8 @@
               <w:spacing w:after="160" w:line="259" w:lineRule="auto"/>
               <w:cnfStyle w:val="000000100000" w:firstRow="0" w:lastRow="0" w:firstColumn="0" w:lastColumn="0" w:oddVBand="0" w:evenVBand="0" w:oddHBand="1" w:evenHBand="0" w:firstRowFirstColumn="0" w:firstRowLastColumn="0" w:lastRowFirstColumn="0" w:lastRowLastColumn="0"/>
             </w:pPr>
-            <w:proofErr w:type="gramStart"/>
-            <w:r>
-              <w:t>VARCHAR(</w:t>
-            </w:r>
-            <w:proofErr w:type="gramEnd"/>
-            <w:r>
-              <w:t>30)</w:t>
+            <w:r>
+              <w:t>VARCHAR(30)</w:t>
             </w:r>
           </w:p>
         </w:tc>
@@ -5189,11 +4779,9 @@
             <w:pPr>
               <w:spacing w:after="160" w:line="259" w:lineRule="auto"/>
             </w:pPr>
-            <w:proofErr w:type="spellStart"/>
             <w:r>
               <w:t>descripcion</w:t>
             </w:r>
-            <w:proofErr w:type="spellEnd"/>
           </w:p>
         </w:tc>
         <w:tc>
@@ -5268,13 +4856,8 @@
               <w:spacing w:after="160" w:line="259" w:lineRule="auto"/>
               <w:cnfStyle w:val="000000100000" w:firstRow="0" w:lastRow="0" w:firstColumn="0" w:lastColumn="0" w:oddVBand="0" w:evenVBand="0" w:oddHBand="1" w:evenHBand="0" w:firstRowFirstColumn="0" w:firstRowLastColumn="0" w:lastRowFirstColumn="0" w:lastRowLastColumn="0"/>
             </w:pPr>
-            <w:proofErr w:type="gramStart"/>
-            <w:r>
-              <w:t>DECIMAL(</w:t>
-            </w:r>
-            <w:proofErr w:type="gramEnd"/>
-            <w:r>
-              <w:t>8,2)</w:t>
+            <w:r>
+              <w:t>DECIMAL(8,2)</w:t>
             </w:r>
           </w:p>
         </w:tc>
@@ -5317,11 +4900,9 @@
             <w:pPr>
               <w:spacing w:after="160" w:line="259" w:lineRule="auto"/>
             </w:pPr>
-            <w:proofErr w:type="spellStart"/>
             <w:r>
               <w:t>fCambioInicio</w:t>
             </w:r>
-            <w:proofErr w:type="spellEnd"/>
           </w:p>
         </w:tc>
         <w:tc>
@@ -5350,15 +4931,7 @@
               <w:cnfStyle w:val="000000000000" w:firstRow="0" w:lastRow="0" w:firstColumn="0" w:lastColumn="0" w:oddVBand="0" w:evenVBand="0" w:oddHBand="0" w:evenHBand="0" w:firstRowFirstColumn="0" w:firstRowLastColumn="0" w:lastRowFirstColumn="0" w:lastRowLastColumn="0"/>
             </w:pPr>
             <w:r>
-              <w:t xml:space="preserve">La fecha en la que </w:t>
-            </w:r>
-            <w:proofErr w:type="gramStart"/>
-            <w:r>
-              <w:t>entró en vigencia</w:t>
-            </w:r>
-            <w:proofErr w:type="gramEnd"/>
-            <w:r>
-              <w:t xml:space="preserve"> el cambio.</w:t>
+              <w:t>La fecha en la que entró en vigencia el cambio.</w:t>
             </w:r>
           </w:p>
         </w:tc>
@@ -5389,11 +4962,9 @@
             <w:pPr>
               <w:spacing w:after="160" w:line="259" w:lineRule="auto"/>
             </w:pPr>
-            <w:proofErr w:type="spellStart"/>
             <w:r>
               <w:t>fCambioFin</w:t>
             </w:r>
-            <w:proofErr w:type="spellEnd"/>
           </w:p>
         </w:tc>
         <w:tc>
@@ -5453,11 +5024,9 @@
             <w:pPr>
               <w:spacing w:after="160" w:line="259" w:lineRule="auto"/>
             </w:pPr>
-            <w:proofErr w:type="spellStart"/>
             <w:r>
               <w:t>detalleCambio</w:t>
             </w:r>
-            <w:proofErr w:type="spellEnd"/>
           </w:p>
         </w:tc>
         <w:tc>
@@ -5486,15 +5055,7 @@
               <w:cnfStyle w:val="000000000000" w:firstRow="0" w:lastRow="0" w:firstColumn="0" w:lastColumn="0" w:oddVBand="0" w:evenVBand="0" w:oddHBand="0" w:evenHBand="0" w:firstRowFirstColumn="0" w:firstRowLastColumn="0" w:lastRowFirstColumn="0" w:lastRowLastColumn="0"/>
             </w:pPr>
             <w:r>
-              <w:t>Una descripción del cambio realizado (</w:t>
-            </w:r>
-            <w:proofErr w:type="spellStart"/>
-            <w:r>
-              <w:t>e.j</w:t>
-            </w:r>
-            <w:proofErr w:type="spellEnd"/>
-            <w:r>
-              <w:t>., "actualización de precio", "cambio de nombre").</w:t>
+              <w:t>Una descripción del cambio realizado (e.j., "actualización de precio", "cambio de nombre").</w:t>
             </w:r>
           </w:p>
         </w:tc>
@@ -5524,6 +5085,7 @@
           <w:b/>
           <w:bCs/>
         </w:rPr>
+        <w:lastRenderedPageBreak/>
         <w:t>Relaciones</w:t>
       </w:r>
     </w:p>
@@ -5645,31 +5207,7 @@
         <w:t>Acción:</w:t>
       </w:r>
       <w:r>
-        <w:t xml:space="preserve"> Cuando el </w:t>
-      </w:r>
-      <w:proofErr w:type="spellStart"/>
-      <w:r>
-        <w:t>PlanService</w:t>
-      </w:r>
-      <w:proofErr w:type="spellEnd"/>
-      <w:r>
-        <w:t xml:space="preserve"> actualiza o elimina un plan, llama al método </w:t>
-      </w:r>
-      <w:proofErr w:type="spellStart"/>
-      <w:r>
-        <w:t>create</w:t>
-      </w:r>
-      <w:proofErr w:type="spellEnd"/>
-      <w:r>
-        <w:t xml:space="preserve"> de </w:t>
-      </w:r>
-      <w:proofErr w:type="spellStart"/>
-      <w:r>
-        <w:t>HistoricoPlanService</w:t>
-      </w:r>
-      <w:proofErr w:type="spellEnd"/>
-      <w:r>
-        <w:t>. El servicio de historial solo tiene la responsabilidad de guardar este registro inmutable.</w:t>
+        <w:t xml:space="preserve"> Cuando el PlanService actualiza o elimina un plan, llama al método create de HistoricoPlanService. El servicio de historial solo tiene la responsabilidad de guardar este registro inmutable.</w:t>
       </w:r>
     </w:p>
     <w:p>
@@ -5687,39 +5225,7 @@
         <w:t>Validación:</w:t>
       </w:r>
       <w:r>
-        <w:t xml:space="preserve"> El </w:t>
-      </w:r>
-      <w:proofErr w:type="spellStart"/>
-      <w:r>
-        <w:t>idPlanOrigen</w:t>
-      </w:r>
-      <w:proofErr w:type="spellEnd"/>
-      <w:r>
-        <w:t xml:space="preserve"> debe corresponder a un plan existente en la tabla Plan. Todos los campos requeridos (</w:t>
-      </w:r>
-      <w:proofErr w:type="spellStart"/>
-      <w:r>
-        <w:t>nombrePlan</w:t>
-      </w:r>
-      <w:proofErr w:type="spellEnd"/>
-      <w:r>
-        <w:t xml:space="preserve">, precio, </w:t>
-      </w:r>
-      <w:proofErr w:type="spellStart"/>
-      <w:r>
-        <w:t>descripcion</w:t>
-      </w:r>
-      <w:proofErr w:type="spellEnd"/>
-      <w:r>
-        <w:t xml:space="preserve">, </w:t>
-      </w:r>
-      <w:proofErr w:type="spellStart"/>
-      <w:r>
-        <w:t>detalleCambio</w:t>
-      </w:r>
-      <w:proofErr w:type="spellEnd"/>
-      <w:r>
-        <w:t>) deben estar presentes.</w:t>
+        <w:t xml:space="preserve"> El idPlanOrigen debe corresponder a un plan existente en la tabla Plan. Todos los campos requeridos (nombrePlan, precio, descripcion, detalleCambio) deben estar presentes.</w:t>
       </w:r>
     </w:p>
     <w:p>
@@ -5762,15 +5268,7 @@
         <w:t>No se debe</w:t>
       </w:r>
       <w:r>
-        <w:t xml:space="preserve"> permitir la modificación o eliminación de registros en la tabla </w:t>
-      </w:r>
-      <w:proofErr w:type="spellStart"/>
-      <w:r>
-        <w:t>HistoricoPlanEntity</w:t>
-      </w:r>
-      <w:proofErr w:type="spellEnd"/>
-      <w:r>
-        <w:t xml:space="preserve">. Estos registros deben ser </w:t>
+        <w:t xml:space="preserve"> permitir la modificación o eliminación de registros en la tabla HistoricoPlanEntity. Estos registros deben ser </w:t>
       </w:r>
       <w:r>
         <w:rPr>
@@ -5795,7 +5293,6 @@
           <w:b/>
           <w:bCs/>
         </w:rPr>
-        <w:lastRenderedPageBreak/>
         <w:t>Excepción:</w:t>
       </w:r>
       <w:r>
@@ -5989,11 +5486,9 @@
             <w:pPr>
               <w:spacing w:after="160" w:line="259" w:lineRule="auto"/>
             </w:pPr>
-            <w:proofErr w:type="spellStart"/>
             <w:r>
               <w:t>idRutina</w:t>
             </w:r>
-            <w:proofErr w:type="spellEnd"/>
           </w:p>
         </w:tc>
         <w:tc>
@@ -6053,11 +5548,10 @@
             <w:pPr>
               <w:spacing w:after="160" w:line="259" w:lineRule="auto"/>
             </w:pPr>
-            <w:proofErr w:type="spellStart"/>
-            <w:r>
+            <w:r>
+              <w:lastRenderedPageBreak/>
               <w:t>nombreRutina</w:t>
             </w:r>
-            <w:proofErr w:type="spellEnd"/>
           </w:p>
         </w:tc>
         <w:tc>
@@ -6070,13 +5564,8 @@
               <w:spacing w:after="160" w:line="259" w:lineRule="auto"/>
               <w:cnfStyle w:val="000000000000" w:firstRow="0" w:lastRow="0" w:firstColumn="0" w:lastColumn="0" w:oddVBand="0" w:evenVBand="0" w:oddHBand="0" w:evenHBand="0" w:firstRowFirstColumn="0" w:firstRowLastColumn="0" w:lastRowFirstColumn="0" w:lastRowLastColumn="0"/>
             </w:pPr>
-            <w:proofErr w:type="gramStart"/>
-            <w:r>
-              <w:t>VARCHAR(</w:t>
-            </w:r>
-            <w:proofErr w:type="gramEnd"/>
-            <w:r>
-              <w:t>100)</w:t>
+            <w:r>
+              <w:t>VARCHAR(100)</w:t>
             </w:r>
           </w:p>
         </w:tc>
@@ -6125,11 +5614,9 @@
             <w:pPr>
               <w:spacing w:after="160" w:line="259" w:lineRule="auto"/>
             </w:pPr>
-            <w:proofErr w:type="spellStart"/>
             <w:r>
               <w:t>estadoRutina</w:t>
             </w:r>
-            <w:proofErr w:type="spellEnd"/>
           </w:p>
         </w:tc>
         <w:tc>
@@ -6158,15 +5645,7 @@
               <w:cnfStyle w:val="000000100000" w:firstRow="0" w:lastRow="0" w:firstColumn="0" w:lastColumn="0" w:oddVBand="0" w:evenVBand="0" w:oddHBand="1" w:evenHBand="0" w:firstRowFirstColumn="0" w:firstRowLastColumn="0" w:lastRowFirstColumn="0" w:lastRowLastColumn="0"/>
             </w:pPr>
             <w:r>
-              <w:t xml:space="preserve">Estado de la rutina (activa, finalizada, </w:t>
-            </w:r>
-            <w:proofErr w:type="spellStart"/>
-            <w:r>
-              <w:t>proxima</w:t>
-            </w:r>
-            <w:proofErr w:type="spellEnd"/>
-            <w:r>
-              <w:t>, en proceso, borrada).</w:t>
+              <w:t>Estado de la rutina (activa, finalizada, proxima, en proceso, borrada).</w:t>
             </w:r>
           </w:p>
         </w:tc>
@@ -6197,11 +5676,9 @@
             <w:pPr>
               <w:spacing w:after="160" w:line="259" w:lineRule="auto"/>
             </w:pPr>
-            <w:proofErr w:type="spellStart"/>
             <w:r>
               <w:t>fCreacionRutina</w:t>
             </w:r>
-            <w:proofErr w:type="spellEnd"/>
           </w:p>
         </w:tc>
         <w:tc>
@@ -6264,11 +5741,9 @@
             <w:pPr>
               <w:spacing w:after="160" w:line="259" w:lineRule="auto"/>
             </w:pPr>
-            <w:proofErr w:type="spellStart"/>
             <w:r>
               <w:t>fUltimoAccesoRutina</w:t>
             </w:r>
-            <w:proofErr w:type="spellEnd"/>
           </w:p>
         </w:tc>
         <w:tc>
@@ -6311,11 +5786,9 @@
               <w:spacing w:after="160" w:line="259" w:lineRule="auto"/>
               <w:cnfStyle w:val="000000100000" w:firstRow="0" w:lastRow="0" w:firstColumn="0" w:lastColumn="0" w:oddVBand="0" w:evenVBand="0" w:oddHBand="1" w:evenHBand="0" w:firstRowFirstColumn="0" w:firstRowLastColumn="0" w:lastRowFirstColumn="0" w:lastRowLastColumn="0"/>
             </w:pPr>
-            <w:proofErr w:type="spellStart"/>
             <w:r>
               <w:t>UpdateDateColumn</w:t>
             </w:r>
-            <w:proofErr w:type="spellEnd"/>
           </w:p>
         </w:tc>
       </w:tr>
@@ -6330,11 +5803,9 @@
             <w:pPr>
               <w:spacing w:after="160" w:line="259" w:lineRule="auto"/>
             </w:pPr>
-            <w:proofErr w:type="spellStart"/>
             <w:r>
               <w:t>fBajaRutina</w:t>
             </w:r>
-            <w:proofErr w:type="spellEnd"/>
           </w:p>
         </w:tc>
         <w:tc>
@@ -6428,7 +5899,6 @@
           <w:numId w:val="29"/>
         </w:numPr>
       </w:pPr>
-      <w:proofErr w:type="gramStart"/>
       <w:r>
         <w:rPr>
           <w:b/>
@@ -6436,7 +5906,6 @@
         </w:rPr>
         <w:t>1:N</w:t>
       </w:r>
-      <w:proofErr w:type="gramEnd"/>
       <w:r>
         <w:t xml:space="preserve"> con Semana: Una rutina contiene múltiples semanas. Si la rutina se elimina, sus semanas asociadas también se borran en cascada.</w:t>
       </w:r>
@@ -6460,7 +5929,6 @@
           <w:b/>
           <w:bCs/>
         </w:rPr>
-        <w:lastRenderedPageBreak/>
         <w:t>Lógica de Negocio (Casos de Uso)</w:t>
       </w:r>
     </w:p>
@@ -6538,15 +6006,7 @@
         </w:numPr>
       </w:pPr>
       <w:r>
-        <w:t xml:space="preserve">El </w:t>
-      </w:r>
-      <w:proofErr w:type="spellStart"/>
-      <w:r>
-        <w:t>nombreRutina</w:t>
-      </w:r>
-      <w:proofErr w:type="spellEnd"/>
-      <w:r>
-        <w:t xml:space="preserve"> debe ser único.</w:t>
+        <w:t>El nombreRutina debe ser único.</w:t>
       </w:r>
     </w:p>
     <w:p>
@@ -6557,15 +6017,7 @@
         </w:numPr>
       </w:pPr>
       <w:r>
-        <w:t xml:space="preserve">Si se asocia a un usuario, el </w:t>
-      </w:r>
-      <w:proofErr w:type="spellStart"/>
-      <w:r>
-        <w:t>idUsuario</w:t>
-      </w:r>
-      <w:proofErr w:type="spellEnd"/>
-      <w:r>
-        <w:t xml:space="preserve"> debe existir.</w:t>
+        <w:t>Si se asocia a un usuario, el idUsuario debe existir.</w:t>
       </w:r>
     </w:p>
     <w:p>
@@ -6576,15 +6028,7 @@
         </w:numPr>
       </w:pPr>
       <w:r>
-        <w:t xml:space="preserve">Todos los </w:t>
-      </w:r>
-      <w:proofErr w:type="spellStart"/>
-      <w:r>
-        <w:t>idEjercicioBasico</w:t>
-      </w:r>
-      <w:proofErr w:type="spellEnd"/>
-      <w:r>
-        <w:t xml:space="preserve"> deben existir para poder asociarlos a la rutina.</w:t>
+        <w:t>Todos los idEjercicioBasico deben existir para poder asociarlos a la rutina.</w:t>
       </w:r>
     </w:p>
     <w:p>
@@ -6671,6 +6115,7 @@
         </w:numPr>
       </w:pPr>
       <w:r>
+        <w:lastRenderedPageBreak/>
         <w:t>Se borran físicamente todas las semanas, días y ejercicios relacionados.</w:t>
       </w:r>
     </w:p>
@@ -6682,23 +6127,7 @@
         </w:numPr>
       </w:pPr>
       <w:r>
-        <w:t>Se actualizan los campos básicos de la rutina (</w:t>
-      </w:r>
-      <w:proofErr w:type="spellStart"/>
-      <w:r>
-        <w:t>nombreRutina</w:t>
-      </w:r>
-      <w:proofErr w:type="spellEnd"/>
-      <w:r>
-        <w:t xml:space="preserve">, </w:t>
-      </w:r>
-      <w:proofErr w:type="spellStart"/>
-      <w:r>
-        <w:t>estadoRutina</w:t>
-      </w:r>
-      <w:proofErr w:type="spellEnd"/>
-      <w:r>
-        <w:t>).</w:t>
+        <w:t>Se actualizan los campos básicos de la rutina (nombreRutina, estadoRutina).</w:t>
       </w:r>
     </w:p>
     <w:p>
@@ -6709,15 +6138,7 @@
         </w:numPr>
       </w:pPr>
       <w:r>
-        <w:t xml:space="preserve">Se crean y asocian las nuevas entidades Semana, Día y </w:t>
-      </w:r>
-      <w:proofErr w:type="spellStart"/>
-      <w:r>
-        <w:t>EjercicioRutina</w:t>
-      </w:r>
-      <w:proofErr w:type="spellEnd"/>
-      <w:r>
-        <w:t xml:space="preserve"> proporcionadas en la petición.</w:t>
+        <w:t>Se crean y asocian las nuevas entidades Semana, Día y EjercicioRutina proporcionadas en la petición.</w:t>
       </w:r>
     </w:p>
     <w:p>
@@ -6775,15 +6196,7 @@
         </w:numPr>
       </w:pPr>
       <w:r>
-        <w:t xml:space="preserve">El nuevo </w:t>
-      </w:r>
-      <w:proofErr w:type="spellStart"/>
-      <w:r>
-        <w:t>nombreRutina</w:t>
-      </w:r>
-      <w:proofErr w:type="spellEnd"/>
-      <w:r>
-        <w:t xml:space="preserve"> no debe ser un duplicado de otra rutina existente (excepto del registro actual).</w:t>
+        <w:t>El nuevo nombreRutina no debe ser un duplicado de otra rutina existente (excepto del registro actual).</w:t>
       </w:r>
     </w:p>
     <w:p>
@@ -6794,15 +6207,7 @@
         </w:numPr>
       </w:pPr>
       <w:r>
-        <w:t xml:space="preserve">Todos los </w:t>
-      </w:r>
-      <w:proofErr w:type="spellStart"/>
-      <w:r>
-        <w:t>idEjercicioBasico</w:t>
-      </w:r>
-      <w:proofErr w:type="spellEnd"/>
-      <w:r>
-        <w:t xml:space="preserve"> deben ser válidos.</w:t>
+        <w:t>Todos los idEjercicioBasico deben ser válidos.</w:t>
       </w:r>
     </w:p>
     <w:p>
@@ -6880,15 +6285,7 @@
         <w:t>Acción:</w:t>
       </w:r>
       <w:r>
-        <w:t xml:space="preserve"> Al eliminar una entidad Rutina, todas las entidades Semana, Día y </w:t>
-      </w:r>
-      <w:proofErr w:type="spellStart"/>
-      <w:r>
-        <w:t>EjercicioRutina</w:t>
-      </w:r>
-      <w:proofErr w:type="spellEnd"/>
-      <w:r>
-        <w:t xml:space="preserve"> asociadas son eliminadas de la base de datos de forma automática debido a las relaciones en cascada. El proceso se realiza en una transacción para mayor seguridad.</w:t>
+        <w:t xml:space="preserve"> Al eliminar una entidad Rutina, todas las entidades Semana, Día y EjercicioRutina asociadas son eliminadas de la base de datos de forma automática debido a las relaciones en cascada. El proceso se realiza en una transacción para mayor seguridad.</w:t>
       </w:r>
     </w:p>
     <w:p>
@@ -6903,27 +6300,10 @@
           <w:b/>
           <w:bCs/>
         </w:rPr>
-        <w:lastRenderedPageBreak/>
         <w:t>Restricción:</w:t>
       </w:r>
       <w:r>
-        <w:t xml:space="preserve"> No se puede eliminar un </w:t>
-      </w:r>
-      <w:proofErr w:type="spellStart"/>
-      <w:r>
-        <w:t>EjercicioBasico</w:t>
-      </w:r>
-      <w:proofErr w:type="spellEnd"/>
-      <w:r>
-        <w:t xml:space="preserve"> si está asociado a un </w:t>
-      </w:r>
-      <w:proofErr w:type="spellStart"/>
-      <w:r>
-        <w:t>EjercicioRutina</w:t>
-      </w:r>
-      <w:proofErr w:type="spellEnd"/>
-      <w:r>
-        <w:t xml:space="preserve"> activo. Esto protege la integridad de las rutinas existentes.</w:t>
+        <w:t xml:space="preserve"> No se puede eliminar un EjercicioBasico si está asociado a un EjercicioRutina activo. Esto protege la integridad de las rutinas existentes.</w:t>
       </w:r>
     </w:p>
     <w:p>
@@ -7049,11 +6429,9 @@
             <w:pPr>
               <w:spacing w:after="160" w:line="259" w:lineRule="auto"/>
             </w:pPr>
-            <w:proofErr w:type="spellStart"/>
             <w:r>
               <w:t>idSemana</w:t>
             </w:r>
-            <w:proofErr w:type="spellEnd"/>
           </w:p>
         </w:tc>
         <w:tc>
@@ -7113,11 +6491,9 @@
             <w:pPr>
               <w:spacing w:after="160" w:line="259" w:lineRule="auto"/>
             </w:pPr>
-            <w:proofErr w:type="spellStart"/>
             <w:r>
               <w:t>nroSemana</w:t>
             </w:r>
-            <w:proofErr w:type="spellEnd"/>
           </w:p>
         </w:tc>
         <w:tc>
@@ -7130,13 +6506,8 @@
               <w:spacing w:after="160" w:line="259" w:lineRule="auto"/>
               <w:cnfStyle w:val="000000000000" w:firstRow="0" w:lastRow="0" w:firstColumn="0" w:lastColumn="0" w:oddVBand="0" w:evenVBand="0" w:oddHBand="0" w:evenHBand="0" w:firstRowFirstColumn="0" w:firstRowLastColumn="0" w:lastRowFirstColumn="0" w:lastRowLastColumn="0"/>
             </w:pPr>
-            <w:proofErr w:type="gramStart"/>
-            <w:r>
-              <w:t>VARCHAR(</w:t>
-            </w:r>
-            <w:proofErr w:type="gramEnd"/>
-            <w:r>
-              <w:t>1)</w:t>
+            <w:r>
+              <w:t>VARCHAR(1)</w:t>
             </w:r>
           </w:p>
         </w:tc>
@@ -7185,11 +6556,9 @@
             <w:pPr>
               <w:spacing w:after="160" w:line="259" w:lineRule="auto"/>
             </w:pPr>
-            <w:proofErr w:type="spellStart"/>
             <w:r>
               <w:t>estadoSemana</w:t>
             </w:r>
-            <w:proofErr w:type="spellEnd"/>
           </w:p>
         </w:tc>
         <w:tc>
@@ -7287,15 +6656,14 @@
           <w:numId w:val="34"/>
         </w:numPr>
       </w:pPr>
-      <w:proofErr w:type="gramStart"/>
-      <w:r>
-        <w:rPr>
-          <w:b/>
-          <w:bCs/>
-        </w:rPr>
+      <w:r>
+        <w:rPr>
+          <w:b/>
+          <w:bCs/>
+        </w:rPr>
+        <w:lastRenderedPageBreak/>
         <w:t>1:N</w:t>
       </w:r>
-      <w:proofErr w:type="gramEnd"/>
       <w:r>
         <w:t xml:space="preserve"> con Día.</w:t>
       </w:r>
@@ -7408,11 +6776,9 @@
             <w:pPr>
               <w:spacing w:after="160" w:line="259" w:lineRule="auto"/>
             </w:pPr>
-            <w:proofErr w:type="spellStart"/>
             <w:r>
               <w:t>idDia</w:t>
             </w:r>
-            <w:proofErr w:type="spellEnd"/>
           </w:p>
         </w:tc>
         <w:tc>
@@ -7472,11 +6838,9 @@
             <w:pPr>
               <w:spacing w:after="160" w:line="259" w:lineRule="auto"/>
             </w:pPr>
-            <w:proofErr w:type="spellStart"/>
             <w:r>
               <w:t>nroDia</w:t>
             </w:r>
-            <w:proofErr w:type="spellEnd"/>
           </w:p>
         </w:tc>
         <w:tc>
@@ -7489,13 +6853,8 @@
               <w:spacing w:after="160" w:line="259" w:lineRule="auto"/>
               <w:cnfStyle w:val="000000000000" w:firstRow="0" w:lastRow="0" w:firstColumn="0" w:lastColumn="0" w:oddVBand="0" w:evenVBand="0" w:oddHBand="0" w:evenHBand="0" w:firstRowFirstColumn="0" w:firstRowLastColumn="0" w:lastRowFirstColumn="0" w:lastRowLastColumn="0"/>
             </w:pPr>
-            <w:proofErr w:type="gramStart"/>
-            <w:r>
-              <w:t>VARCHAR(</w:t>
-            </w:r>
-            <w:proofErr w:type="gramEnd"/>
-            <w:r>
-              <w:t>1)</w:t>
+            <w:r>
+              <w:t>VARCHAR(1)</w:t>
             </w:r>
           </w:p>
         </w:tc>
@@ -7544,11 +6903,9 @@
             <w:pPr>
               <w:spacing w:after="160" w:line="259" w:lineRule="auto"/>
             </w:pPr>
-            <w:proofErr w:type="spellStart"/>
             <w:r>
               <w:t>focus</w:t>
             </w:r>
-            <w:proofErr w:type="spellEnd"/>
           </w:p>
         </w:tc>
         <w:tc>
@@ -7646,7 +7003,6 @@
           <w:numId w:val="34"/>
         </w:numPr>
       </w:pPr>
-      <w:proofErr w:type="gramStart"/>
       <w:r>
         <w:rPr>
           <w:b/>
@@ -7654,17 +7010,8 @@
         </w:rPr>
         <w:t>1:N</w:t>
       </w:r>
-      <w:proofErr w:type="gramEnd"/>
-      <w:r>
-        <w:t xml:space="preserve"> con </w:t>
-      </w:r>
-      <w:proofErr w:type="spellStart"/>
-      <w:r>
-        <w:t>EjercicioRutina</w:t>
-      </w:r>
-      <w:proofErr w:type="spellEnd"/>
-      <w:r>
-        <w:t>.</w:t>
+      <w:r>
+        <w:t xml:space="preserve"> con EjercicioRutina.</w:t>
       </w:r>
     </w:p>
     <w:p>
@@ -7678,26 +7025,10 @@
         <w:rPr>
           <w:rStyle w:val="Ttulo2Car"/>
         </w:rPr>
-        <w:t xml:space="preserve">Entidad </w:t>
-      </w:r>
-      <w:proofErr w:type="spellStart"/>
-      <w:r>
-        <w:rPr>
-          <w:rStyle w:val="Ttulo2Car"/>
-        </w:rPr>
-        <w:t>EjercicioRutina</w:t>
-      </w:r>
-      <w:proofErr w:type="spellEnd"/>
-      <w:r>
-        <w:t xml:space="preserve">: Representa la instancia de un </w:t>
-      </w:r>
-      <w:proofErr w:type="spellStart"/>
-      <w:r>
-        <w:t>EjercicioBásico</w:t>
-      </w:r>
-      <w:proofErr w:type="spellEnd"/>
-      <w:r>
-        <w:t xml:space="preserve"> dentro de un día de entrenamiento, con detalles específicos como peso, repeticiones, etc.</w:t>
+        <w:t>Entidad EjercicioRutina</w:t>
+      </w:r>
+      <w:r>
+        <w:t>: Representa la instancia de un EjercicioBásico dentro de un día de entrenamiento, con detalles específicos como peso, repeticiones, etc.</w:t>
       </w:r>
     </w:p>
     <w:tbl>
@@ -7791,12 +7122,9 @@
             <w:pPr>
               <w:spacing w:after="160" w:line="259" w:lineRule="auto"/>
             </w:pPr>
-            <w:proofErr w:type="spellStart"/>
-            <w:r>
-              <w:lastRenderedPageBreak/>
+            <w:r>
               <w:t>idEjercicioRutina</w:t>
             </w:r>
-            <w:proofErr w:type="spellEnd"/>
           </w:p>
         </w:tc>
         <w:tc>
@@ -7871,13 +7199,8 @@
               <w:spacing w:after="160" w:line="259" w:lineRule="auto"/>
               <w:cnfStyle w:val="000000000000" w:firstRow="0" w:lastRow="0" w:firstColumn="0" w:lastColumn="0" w:oddVBand="0" w:evenVBand="0" w:oddHBand="0" w:evenHBand="0" w:firstRowFirstColumn="0" w:firstRowLastColumn="0" w:lastRowFirstColumn="0" w:lastRowLastColumn="0"/>
             </w:pPr>
-            <w:proofErr w:type="gramStart"/>
-            <w:r>
-              <w:t>VARCHAR(</w:t>
-            </w:r>
-            <w:proofErr w:type="gramEnd"/>
-            <w:r>
-              <w:t>30)</w:t>
+            <w:r>
+              <w:t>VARCHAR(30)</w:t>
             </w:r>
           </w:p>
         </w:tc>
@@ -7941,13 +7264,8 @@
               <w:spacing w:after="160" w:line="259" w:lineRule="auto"/>
               <w:cnfStyle w:val="000000100000" w:firstRow="0" w:lastRow="0" w:firstColumn="0" w:lastColumn="0" w:oddVBand="0" w:evenVBand="0" w:oddHBand="1" w:evenHBand="0" w:firstRowFirstColumn="0" w:firstRowLastColumn="0" w:lastRowFirstColumn="0" w:lastRowLastColumn="0"/>
             </w:pPr>
-            <w:proofErr w:type="gramStart"/>
-            <w:r>
-              <w:t>VARCHAR(</w:t>
-            </w:r>
-            <w:proofErr w:type="gramEnd"/>
-            <w:r>
-              <w:t>30)</w:t>
+            <w:r>
+              <w:t>VARCHAR(30)</w:t>
             </w:r>
           </w:p>
         </w:tc>
@@ -8008,13 +7326,8 @@
               <w:spacing w:after="160" w:line="259" w:lineRule="auto"/>
               <w:cnfStyle w:val="000000000000" w:firstRow="0" w:lastRow="0" w:firstColumn="0" w:lastColumn="0" w:oddVBand="0" w:evenVBand="0" w:oddHBand="0" w:evenHBand="0" w:firstRowFirstColumn="0" w:firstRowLastColumn="0" w:lastRowFirstColumn="0" w:lastRowLastColumn="0"/>
             </w:pPr>
-            <w:proofErr w:type="gramStart"/>
-            <w:r>
-              <w:t>DECIMAL(</w:t>
-            </w:r>
-            <w:proofErr w:type="gramEnd"/>
-            <w:r>
-              <w:t>6,3)</w:t>
+            <w:r>
+              <w:t>DECIMAL(6,3)</w:t>
             </w:r>
           </w:p>
         </w:tc>
@@ -8078,13 +7391,8 @@
               <w:spacing w:after="160" w:line="259" w:lineRule="auto"/>
               <w:cnfStyle w:val="000000100000" w:firstRow="0" w:lastRow="0" w:firstColumn="0" w:lastColumn="0" w:oddVBand="0" w:evenVBand="0" w:oddHBand="1" w:evenHBand="0" w:firstRowFirstColumn="0" w:firstRowLastColumn="0" w:lastRowFirstColumn="0" w:lastRowLastColumn="0"/>
             </w:pPr>
-            <w:proofErr w:type="gramStart"/>
-            <w:r>
-              <w:t>VARCHAR(</w:t>
-            </w:r>
-            <w:proofErr w:type="gramEnd"/>
-            <w:r>
-              <w:t>255)</w:t>
+            <w:r>
+              <w:t>VARCHAR(255)</w:t>
             </w:r>
           </w:p>
         </w:tc>
@@ -8176,15 +7484,7 @@
         <w:t>N:1</w:t>
       </w:r>
       <w:r>
-        <w:t xml:space="preserve"> con </w:t>
-      </w:r>
-      <w:proofErr w:type="spellStart"/>
-      <w:r>
-        <w:t>EjercicioBasico</w:t>
-      </w:r>
-      <w:proofErr w:type="spellEnd"/>
-      <w:r>
-        <w:t>.</w:t>
+        <w:t xml:space="preserve"> con EjercicioBasico.</w:t>
       </w:r>
     </w:p>
     <w:p/>
@@ -8194,25 +7494,13 @@
         <w:pStyle w:val="Ttulo1"/>
       </w:pPr>
       <w:r>
-        <w:t xml:space="preserve">Entidad: </w:t>
-      </w:r>
-      <w:proofErr w:type="spellStart"/>
-      <w:r>
-        <w:t>EjercicioBasico</w:t>
-      </w:r>
-      <w:proofErr w:type="spellEnd"/>
-    </w:p>
-    <w:p>
-      <w:r>
-        <w:t xml:space="preserve">La entidad </w:t>
-      </w:r>
-      <w:proofErr w:type="spellStart"/>
-      <w:r>
-        <w:t>EjercicioBasico</w:t>
-      </w:r>
-      <w:proofErr w:type="spellEnd"/>
-      <w:r>
-        <w:t xml:space="preserve"> sirve como un catálogo de ejercicios predefinidos. Representa la información fundamental y estática de cada ejercicio, sin los detalles de una rutina específica. Es consumida por la lógica de negocio para construir las rutinas.</w:t>
+        <w:lastRenderedPageBreak/>
+        <w:t>Entidad: EjercicioBasico</w:t>
+      </w:r>
+    </w:p>
+    <w:p>
+      <w:r>
+        <w:t>La entidad EjercicioBasico sirve como un catálogo de ejercicios predefinidos. Representa la información fundamental y estática de cada ejercicio, sin los detalles de una rutina específica. Es consumida por la lógica de negocio para construir las rutinas.</w:t>
       </w:r>
     </w:p>
     <w:p/>
@@ -8259,15 +7547,7 @@
         <w:t xml:space="preserve"> </w:t>
       </w:r>
       <w:r>
-        <w:t xml:space="preserve">Se accede desde el </w:t>
-      </w:r>
-      <w:proofErr w:type="spellStart"/>
-      <w:r>
-        <w:t>admin</w:t>
-      </w:r>
-      <w:proofErr w:type="spellEnd"/>
-      <w:r>
-        <w:t xml:space="preserve"> o desde Usuario</w:t>
+        <w:t>Se accede desde el admin o desde Usuario</w:t>
       </w:r>
     </w:p>
     <w:p>
@@ -8287,11 +7567,9 @@
       <w:r>
         <w:t xml:space="preserve"> Para el CRUD de </w:t>
       </w:r>
-      <w:proofErr w:type="spellStart"/>
       <w:r>
         <w:t>EjercicioBasico</w:t>
       </w:r>
-      <w:proofErr w:type="spellEnd"/>
       <w:r>
         <w:t>.</w:t>
       </w:r>
@@ -8388,11 +7666,9 @@
             <w:pPr>
               <w:spacing w:after="160" w:line="259" w:lineRule="auto"/>
             </w:pPr>
-            <w:proofErr w:type="spellStart"/>
             <w:r>
               <w:t>idEjercicioBasico</w:t>
             </w:r>
-            <w:proofErr w:type="spellEnd"/>
           </w:p>
         </w:tc>
         <w:tc>
@@ -8452,11 +7728,9 @@
             <w:pPr>
               <w:spacing w:after="160" w:line="259" w:lineRule="auto"/>
             </w:pPr>
-            <w:proofErr w:type="spellStart"/>
             <w:r>
               <w:t>nombreEjercicio</w:t>
             </w:r>
-            <w:proofErr w:type="spellEnd"/>
           </w:p>
         </w:tc>
         <w:tc>
@@ -8469,13 +7743,8 @@
               <w:spacing w:after="160" w:line="259" w:lineRule="auto"/>
               <w:cnfStyle w:val="000000000000" w:firstRow="0" w:lastRow="0" w:firstColumn="0" w:lastColumn="0" w:oddVBand="0" w:evenVBand="0" w:oddHBand="0" w:evenHBand="0" w:firstRowFirstColumn="0" w:firstRowLastColumn="0" w:lastRowFirstColumn="0" w:lastRowLastColumn="0"/>
             </w:pPr>
-            <w:proofErr w:type="gramStart"/>
-            <w:r>
-              <w:t>VARCHAR(</w:t>
-            </w:r>
-            <w:proofErr w:type="gramEnd"/>
-            <w:r>
-              <w:t>60)</w:t>
+            <w:r>
+              <w:t>VARCHAR(60)</w:t>
             </w:r>
           </w:p>
         </w:tc>
@@ -8586,11 +7855,9 @@
             <w:pPr>
               <w:spacing w:after="160" w:line="259" w:lineRule="auto"/>
             </w:pPr>
-            <w:proofErr w:type="spellStart"/>
             <w:r>
               <w:t>imagenLink</w:t>
             </w:r>
-            <w:proofErr w:type="spellEnd"/>
           </w:p>
         </w:tc>
         <w:tc>
@@ -8653,11 +7920,9 @@
             <w:pPr>
               <w:spacing w:after="160" w:line="259" w:lineRule="auto"/>
             </w:pPr>
-            <w:proofErr w:type="spellStart"/>
             <w:r>
               <w:t>videoLink</w:t>
             </w:r>
-            <w:proofErr w:type="spellEnd"/>
           </w:p>
         </w:tc>
         <w:tc>
@@ -8720,7 +7985,6 @@
           <w:b/>
           <w:bCs/>
         </w:rPr>
-        <w:lastRenderedPageBreak/>
         <w:t>Relaciones</w:t>
       </w:r>
     </w:p>
@@ -8731,7 +7995,6 @@
           <w:numId w:val="35"/>
         </w:numPr>
       </w:pPr>
-      <w:proofErr w:type="gramStart"/>
       <w:r>
         <w:rPr>
           <w:b/>
@@ -8739,25 +8002,8 @@
         </w:rPr>
         <w:t>1:N</w:t>
       </w:r>
-      <w:proofErr w:type="gramEnd"/>
-      <w:r>
-        <w:t xml:space="preserve"> con </w:t>
-      </w:r>
-      <w:proofErr w:type="spellStart"/>
-      <w:r>
-        <w:t>EjercicioRutina</w:t>
-      </w:r>
-      <w:proofErr w:type="spellEnd"/>
-      <w:r>
-        <w:t xml:space="preserve">: Un ejercicio básico puede estar asociado a muchas instancias de </w:t>
-      </w:r>
-      <w:proofErr w:type="spellStart"/>
-      <w:r>
-        <w:t>EjercicioRutina</w:t>
-      </w:r>
-      <w:proofErr w:type="spellEnd"/>
-      <w:r>
-        <w:t xml:space="preserve"> (en diferentes rutinas).</w:t>
+      <w:r>
+        <w:t xml:space="preserve"> con EjercicioRutina: Un ejercicio básico puede estar asociado a muchas instancias de EjercicioRutina (en diferentes rutinas).</w:t>
       </w:r>
     </w:p>
     <w:p>
@@ -8830,15 +8076,7 @@
         <w:t>Acción:</w:t>
       </w:r>
       <w:r>
-        <w:t xml:space="preserve"> Se guarda un nuevo registro en la tabla </w:t>
-      </w:r>
-      <w:proofErr w:type="spellStart"/>
-      <w:r>
-        <w:t>ejercicio_basico</w:t>
-      </w:r>
-      <w:proofErr w:type="spellEnd"/>
-      <w:r>
-        <w:t>.</w:t>
+        <w:t xml:space="preserve"> Se guarda un nuevo registro en la tabla ejercicio_basico.</w:t>
       </w:r>
     </w:p>
     <w:p>
@@ -8856,15 +8094,7 @@
         <w:t>Validación:</w:t>
       </w:r>
       <w:r>
-        <w:t xml:space="preserve"> El </w:t>
-      </w:r>
-      <w:proofErr w:type="spellStart"/>
-      <w:r>
-        <w:t>nombreEjercicio</w:t>
-      </w:r>
-      <w:proofErr w:type="spellEnd"/>
-      <w:r>
-        <w:t xml:space="preserve"> debe ser único. Se verifica la existencia del nombre antes de guardar. Si ya existe, se lanza una excepción.</w:t>
+        <w:t xml:space="preserve"> El nombreEjercicio debe ser único. Se verifica la existencia del nombre antes de guardar. Si ya existe, se lanza una excepción.</w:t>
       </w:r>
     </w:p>
     <w:p>
@@ -8923,6 +8153,7 @@
         </w:numPr>
       </w:pPr>
       <w:r>
+        <w:lastRenderedPageBreak/>
         <w:t>Se ejecuta una consulta para encontrar el registro correspondiente.</w:t>
       </w:r>
     </w:p>
@@ -8934,15 +8165,7 @@
         </w:numPr>
       </w:pPr>
       <w:r>
-        <w:t>Antes de devolver el resultado, se construye la URL completa de la imagen (</w:t>
-      </w:r>
-      <w:proofErr w:type="spellStart"/>
-      <w:r>
-        <w:t>imagenLink</w:t>
-      </w:r>
-      <w:proofErr w:type="spellEnd"/>
-      <w:r>
-        <w:t>) para que el cliente pueda acceder a ella.</w:t>
+        <w:t>Antes de devolver el resultado, se construye la URL completa de la imagen (imagenLink) para que el cliente pueda acceder a ella.</w:t>
       </w:r>
     </w:p>
     <w:p>
@@ -9060,15 +8283,7 @@
         </w:numPr>
       </w:pPr>
       <w:r>
-        <w:t xml:space="preserve">Si se cambia el </w:t>
-      </w:r>
-      <w:proofErr w:type="spellStart"/>
-      <w:r>
-        <w:t>nombreEjercicio</w:t>
-      </w:r>
-      <w:proofErr w:type="spellEnd"/>
-      <w:r>
-        <w:t>, se verifica que el nuevo nombre no esté duplicado.</w:t>
+        <w:t>Si se cambia el nombreEjercicio, se verifica que el nuevo nombre no esté duplicado.</w:t>
       </w:r>
     </w:p>
     <w:p>
@@ -9097,15 +8312,7 @@
         <w:t>Validación:</w:t>
       </w:r>
       <w:r>
-        <w:t xml:space="preserve"> El ejercicio debe existir. Si el nuevo </w:t>
-      </w:r>
-      <w:proofErr w:type="spellStart"/>
-      <w:r>
-        <w:t>nombreEjercicio</w:t>
-      </w:r>
-      <w:proofErr w:type="spellEnd"/>
-      <w:r>
-        <w:t xml:space="preserve"> ya existe, se lanza un error.</w:t>
+        <w:t xml:space="preserve"> El ejercicio debe existir. Si el nuevo nombreEjercicio ya existe, se lanza un error.</w:t>
       </w:r>
     </w:p>
     <w:p>
@@ -9163,7 +8370,6 @@
           <w:b/>
           <w:bCs/>
         </w:rPr>
-        <w:lastRenderedPageBreak/>
         <w:t>Acción:</w:t>
       </w:r>
     </w:p>
@@ -9212,23 +8418,7 @@
         </w:numPr>
       </w:pPr>
       <w:r>
-        <w:t xml:space="preserve">El borrado está protegido por </w:t>
-      </w:r>
-      <w:proofErr w:type="spellStart"/>
-      <w:r>
-        <w:t>onDelete</w:t>
-      </w:r>
-      <w:proofErr w:type="spellEnd"/>
-      <w:r>
-        <w:t xml:space="preserve">: RESTRICT en la relación con </w:t>
-      </w:r>
-      <w:proofErr w:type="spellStart"/>
-      <w:r>
-        <w:t>EjercicioRutina</w:t>
-      </w:r>
-      <w:proofErr w:type="spellEnd"/>
-      <w:r>
-        <w:t xml:space="preserve">. Esto significa que el sistema </w:t>
+        <w:t xml:space="preserve">El borrado está protegido por onDelete: RESTRICT en la relación con EjercicioRutina. Esto significa que el sistema </w:t>
       </w:r>
       <w:r>
         <w:rPr>
@@ -11970,6 +11160,119 @@
     </w:lvl>
   </w:abstractNum>
   <w:abstractNum w:abstractNumId="19" w15:restartNumberingAfterBreak="0">
+    <w:nsid w:val="4192435B"/>
+    <w:multiLevelType w:val="hybridMultilevel"/>
+    <w:tmpl w:val="61BE5344"/>
+    <w:lvl w:ilvl="0" w:tplc="580A0001">
+      <w:start w:val="1"/>
+      <w:numFmt w:val="bullet"/>
+      <w:lvlText w:val=""/>
+      <w:lvlJc w:val="left"/>
+      <w:pPr>
+        <w:ind w:left="720" w:hanging="360"/>
+      </w:pPr>
+      <w:rPr>
+        <w:rFonts w:ascii="Symbol" w:hAnsi="Symbol" w:hint="default"/>
+      </w:rPr>
+    </w:lvl>
+    <w:lvl w:ilvl="1" w:tplc="580A0003">
+      <w:start w:val="1"/>
+      <w:numFmt w:val="bullet"/>
+      <w:lvlText w:val="o"/>
+      <w:lvlJc w:val="left"/>
+      <w:pPr>
+        <w:ind w:left="1440" w:hanging="360"/>
+      </w:pPr>
+      <w:rPr>
+        <w:rFonts w:ascii="Courier New" w:hAnsi="Courier New" w:cs="Courier New" w:hint="default"/>
+      </w:rPr>
+    </w:lvl>
+    <w:lvl w:ilvl="2" w:tplc="580A0005" w:tentative="1">
+      <w:start w:val="1"/>
+      <w:numFmt w:val="bullet"/>
+      <w:lvlText w:val=""/>
+      <w:lvlJc w:val="left"/>
+      <w:pPr>
+        <w:ind w:left="2160" w:hanging="360"/>
+      </w:pPr>
+      <w:rPr>
+        <w:rFonts w:ascii="Wingdings" w:hAnsi="Wingdings" w:hint="default"/>
+      </w:rPr>
+    </w:lvl>
+    <w:lvl w:ilvl="3" w:tplc="580A0001" w:tentative="1">
+      <w:start w:val="1"/>
+      <w:numFmt w:val="bullet"/>
+      <w:lvlText w:val=""/>
+      <w:lvlJc w:val="left"/>
+      <w:pPr>
+        <w:ind w:left="2880" w:hanging="360"/>
+      </w:pPr>
+      <w:rPr>
+        <w:rFonts w:ascii="Symbol" w:hAnsi="Symbol" w:hint="default"/>
+      </w:rPr>
+    </w:lvl>
+    <w:lvl w:ilvl="4" w:tplc="580A0003" w:tentative="1">
+      <w:start w:val="1"/>
+      <w:numFmt w:val="bullet"/>
+      <w:lvlText w:val="o"/>
+      <w:lvlJc w:val="left"/>
+      <w:pPr>
+        <w:ind w:left="3600" w:hanging="360"/>
+      </w:pPr>
+      <w:rPr>
+        <w:rFonts w:ascii="Courier New" w:hAnsi="Courier New" w:cs="Courier New" w:hint="default"/>
+      </w:rPr>
+    </w:lvl>
+    <w:lvl w:ilvl="5" w:tplc="580A0005" w:tentative="1">
+      <w:start w:val="1"/>
+      <w:numFmt w:val="bullet"/>
+      <w:lvlText w:val=""/>
+      <w:lvlJc w:val="left"/>
+      <w:pPr>
+        <w:ind w:left="4320" w:hanging="360"/>
+      </w:pPr>
+      <w:rPr>
+        <w:rFonts w:ascii="Wingdings" w:hAnsi="Wingdings" w:hint="default"/>
+      </w:rPr>
+    </w:lvl>
+    <w:lvl w:ilvl="6" w:tplc="580A0001" w:tentative="1">
+      <w:start w:val="1"/>
+      <w:numFmt w:val="bullet"/>
+      <w:lvlText w:val=""/>
+      <w:lvlJc w:val="left"/>
+      <w:pPr>
+        <w:ind w:left="5040" w:hanging="360"/>
+      </w:pPr>
+      <w:rPr>
+        <w:rFonts w:ascii="Symbol" w:hAnsi="Symbol" w:hint="default"/>
+      </w:rPr>
+    </w:lvl>
+    <w:lvl w:ilvl="7" w:tplc="580A0003" w:tentative="1">
+      <w:start w:val="1"/>
+      <w:numFmt w:val="bullet"/>
+      <w:lvlText w:val="o"/>
+      <w:lvlJc w:val="left"/>
+      <w:pPr>
+        <w:ind w:left="5760" w:hanging="360"/>
+      </w:pPr>
+      <w:rPr>
+        <w:rFonts w:ascii="Courier New" w:hAnsi="Courier New" w:cs="Courier New" w:hint="default"/>
+      </w:rPr>
+    </w:lvl>
+    <w:lvl w:ilvl="8" w:tplc="580A0005" w:tentative="1">
+      <w:start w:val="1"/>
+      <w:numFmt w:val="bullet"/>
+      <w:lvlText w:val=""/>
+      <w:lvlJc w:val="left"/>
+      <w:pPr>
+        <w:ind w:left="6480" w:hanging="360"/>
+      </w:pPr>
+      <w:rPr>
+        <w:rFonts w:ascii="Wingdings" w:hAnsi="Wingdings" w:hint="default"/>
+      </w:rPr>
+    </w:lvl>
+  </w:abstractNum>
+  <w:abstractNum w:abstractNumId="20" w15:restartNumberingAfterBreak="0">
     <w:nsid w:val="49DE068C"/>
     <w:multiLevelType w:val="multilevel"/>
     <w:tmpl w:val="9B40802E"/>
@@ -12118,7 +11421,7 @@
       </w:rPr>
     </w:lvl>
   </w:abstractNum>
-  <w:abstractNum w:abstractNumId="20" w15:restartNumberingAfterBreak="0">
+  <w:abstractNum w:abstractNumId="21" w15:restartNumberingAfterBreak="0">
     <w:nsid w:val="4A027728"/>
     <w:multiLevelType w:val="multilevel"/>
     <w:tmpl w:val="1D6883B4"/>
@@ -12267,7 +11570,7 @@
       </w:rPr>
     </w:lvl>
   </w:abstractNum>
-  <w:abstractNum w:abstractNumId="21" w15:restartNumberingAfterBreak="0">
+  <w:abstractNum w:abstractNumId="22" w15:restartNumberingAfterBreak="0">
     <w:nsid w:val="546E4586"/>
     <w:multiLevelType w:val="multilevel"/>
     <w:tmpl w:val="F788B822"/>
@@ -12412,7 +11715,7 @@
       </w:rPr>
     </w:lvl>
   </w:abstractNum>
-  <w:abstractNum w:abstractNumId="22" w15:restartNumberingAfterBreak="0">
+  <w:abstractNum w:abstractNumId="23" w15:restartNumberingAfterBreak="0">
     <w:nsid w:val="559D2625"/>
     <w:multiLevelType w:val="multilevel"/>
     <w:tmpl w:val="3C608F78"/>
@@ -12561,7 +11864,7 @@
       </w:rPr>
     </w:lvl>
   </w:abstractNum>
-  <w:abstractNum w:abstractNumId="23" w15:restartNumberingAfterBreak="0">
+  <w:abstractNum w:abstractNumId="24" w15:restartNumberingAfterBreak="0">
     <w:nsid w:val="5D39120A"/>
     <w:multiLevelType w:val="multilevel"/>
     <w:tmpl w:val="91003F54"/>
@@ -12710,7 +12013,7 @@
       </w:rPr>
     </w:lvl>
   </w:abstractNum>
-  <w:abstractNum w:abstractNumId="24" w15:restartNumberingAfterBreak="0">
+  <w:abstractNum w:abstractNumId="25" w15:restartNumberingAfterBreak="0">
     <w:nsid w:val="63AC1609"/>
     <w:multiLevelType w:val="multilevel"/>
     <w:tmpl w:val="3614303C"/>
@@ -12855,7 +12158,7 @@
       </w:rPr>
     </w:lvl>
   </w:abstractNum>
-  <w:abstractNum w:abstractNumId="25" w15:restartNumberingAfterBreak="0">
+  <w:abstractNum w:abstractNumId="26" w15:restartNumberingAfterBreak="0">
     <w:nsid w:val="683F7349"/>
     <w:multiLevelType w:val="multilevel"/>
     <w:tmpl w:val="EB7C96EC"/>
@@ -13000,7 +12303,7 @@
       </w:rPr>
     </w:lvl>
   </w:abstractNum>
-  <w:abstractNum w:abstractNumId="26" w15:restartNumberingAfterBreak="0">
+  <w:abstractNum w:abstractNumId="27" w15:restartNumberingAfterBreak="0">
     <w:nsid w:val="713F3B9A"/>
     <w:multiLevelType w:val="multilevel"/>
     <w:tmpl w:val="992475FC"/>
@@ -13149,7 +12452,7 @@
       </w:rPr>
     </w:lvl>
   </w:abstractNum>
-  <w:abstractNum w:abstractNumId="27" w15:restartNumberingAfterBreak="0">
+  <w:abstractNum w:abstractNumId="28" w15:restartNumberingAfterBreak="0">
     <w:nsid w:val="73351AD1"/>
     <w:multiLevelType w:val="multilevel"/>
     <w:tmpl w:val="DD465B78"/>
@@ -13298,7 +12601,7 @@
       </w:rPr>
     </w:lvl>
   </w:abstractNum>
-  <w:abstractNum w:abstractNumId="28" w15:restartNumberingAfterBreak="0">
+  <w:abstractNum w:abstractNumId="29" w15:restartNumberingAfterBreak="0">
     <w:nsid w:val="73931CAA"/>
     <w:multiLevelType w:val="multilevel"/>
     <w:tmpl w:val="A330D30E"/>
@@ -13443,7 +12746,7 @@
       </w:rPr>
     </w:lvl>
   </w:abstractNum>
-  <w:abstractNum w:abstractNumId="29" w15:restartNumberingAfterBreak="0">
+  <w:abstractNum w:abstractNumId="30" w15:restartNumberingAfterBreak="0">
     <w:nsid w:val="74176434"/>
     <w:multiLevelType w:val="multilevel"/>
     <w:tmpl w:val="B94E7822"/>
@@ -13592,7 +12895,7 @@
       </w:rPr>
     </w:lvl>
   </w:abstractNum>
-  <w:abstractNum w:abstractNumId="30" w15:restartNumberingAfterBreak="0">
+  <w:abstractNum w:abstractNumId="31" w15:restartNumberingAfterBreak="0">
     <w:nsid w:val="76197044"/>
     <w:multiLevelType w:val="multilevel"/>
     <w:tmpl w:val="5478D9B0"/>
@@ -13737,7 +13040,7 @@
       </w:rPr>
     </w:lvl>
   </w:abstractNum>
-  <w:abstractNum w:abstractNumId="31" w15:restartNumberingAfterBreak="0">
+  <w:abstractNum w:abstractNumId="32" w15:restartNumberingAfterBreak="0">
     <w:nsid w:val="78FE073E"/>
     <w:multiLevelType w:val="multilevel"/>
     <w:tmpl w:val="E7B49416"/>
@@ -13882,7 +13185,7 @@
       </w:rPr>
     </w:lvl>
   </w:abstractNum>
-  <w:abstractNum w:abstractNumId="32" w15:restartNumberingAfterBreak="0">
+  <w:abstractNum w:abstractNumId="33" w15:restartNumberingAfterBreak="0">
     <w:nsid w:val="7A6D7A97"/>
     <w:multiLevelType w:val="multilevel"/>
     <w:tmpl w:val="658E831E"/>
@@ -14041,19 +13344,19 @@
     <w:abstractNumId w:val="15"/>
   </w:num>
   <w:num w:numId="4" w16cid:durableId="1963605782">
-    <w:abstractNumId w:val="23"/>
+    <w:abstractNumId w:val="24"/>
   </w:num>
   <w:num w:numId="5" w16cid:durableId="1672567609">
-    <w:abstractNumId w:val="26"/>
+    <w:abstractNumId w:val="27"/>
   </w:num>
   <w:num w:numId="6" w16cid:durableId="1161701325">
-    <w:abstractNumId w:val="27"/>
+    <w:abstractNumId w:val="28"/>
   </w:num>
   <w:num w:numId="7" w16cid:durableId="883906976">
     <w:abstractNumId w:val="7"/>
   </w:num>
   <w:num w:numId="8" w16cid:durableId="321929601">
-    <w:abstractNumId w:val="29"/>
+    <w:abstractNumId w:val="30"/>
   </w:num>
   <w:num w:numId="9" w16cid:durableId="635184971">
     <w:abstractNumId w:val="16"/>
@@ -14065,19 +13368,19 @@
     <w:abstractNumId w:val="3"/>
   </w:num>
   <w:num w:numId="12" w16cid:durableId="1937013702">
-    <w:abstractNumId w:val="24"/>
+    <w:abstractNumId w:val="25"/>
   </w:num>
   <w:num w:numId="13" w16cid:durableId="753664639">
-    <w:abstractNumId w:val="24"/>
+    <w:abstractNumId w:val="25"/>
     <w:lvlOverride w:ilvl="1">
       <w:startOverride w:val="1"/>
     </w:lvlOverride>
   </w:num>
   <w:num w:numId="14" w16cid:durableId="875696308">
-    <w:abstractNumId w:val="21"/>
+    <w:abstractNumId w:val="22"/>
   </w:num>
   <w:num w:numId="15" w16cid:durableId="472987468">
-    <w:abstractNumId w:val="21"/>
+    <w:abstractNumId w:val="22"/>
     <w:lvlOverride w:ilvl="1">
       <w:startOverride w:val="1"/>
     </w:lvlOverride>
@@ -14113,7 +13416,7 @@
     </w:lvlOverride>
   </w:num>
   <w:num w:numId="23" w16cid:durableId="1403601394">
-    <w:abstractNumId w:val="31"/>
+    <w:abstractNumId w:val="32"/>
   </w:num>
   <w:num w:numId="24" w16cid:durableId="1956406503">
     <w:abstractNumId w:val="1"/>
@@ -14128,19 +13431,19 @@
     <w:abstractNumId w:val="9"/>
   </w:num>
   <w:num w:numId="28" w16cid:durableId="1036857366">
-    <w:abstractNumId w:val="22"/>
+    <w:abstractNumId w:val="23"/>
   </w:num>
   <w:num w:numId="29" w16cid:durableId="1992245264">
     <w:abstractNumId w:val="17"/>
   </w:num>
   <w:num w:numId="30" w16cid:durableId="773289313">
-    <w:abstractNumId w:val="28"/>
+    <w:abstractNumId w:val="29"/>
   </w:num>
   <w:num w:numId="31" w16cid:durableId="1069618397">
-    <w:abstractNumId w:val="25"/>
+    <w:abstractNumId w:val="26"/>
   </w:num>
   <w:num w:numId="32" w16cid:durableId="1067261682">
-    <w:abstractNumId w:val="25"/>
+    <w:abstractNumId w:val="26"/>
     <w:lvlOverride w:ilvl="1">
       <w:startOverride w:val="1"/>
     </w:lvlOverride>
@@ -14149,13 +13452,13 @@
     <w:abstractNumId w:val="11"/>
   </w:num>
   <w:num w:numId="34" w16cid:durableId="1309364175">
-    <w:abstractNumId w:val="32"/>
+    <w:abstractNumId w:val="33"/>
   </w:num>
   <w:num w:numId="35" w16cid:durableId="2051687580">
-    <w:abstractNumId w:val="20"/>
+    <w:abstractNumId w:val="21"/>
   </w:num>
   <w:num w:numId="36" w16cid:durableId="1824271363">
-    <w:abstractNumId w:val="19"/>
+    <w:abstractNumId w:val="20"/>
   </w:num>
   <w:num w:numId="37" w16cid:durableId="1350838513">
     <w:abstractNumId w:val="13"/>
@@ -14170,13 +13473,16 @@
     <w:abstractNumId w:val="5"/>
   </w:num>
   <w:num w:numId="40" w16cid:durableId="1660576217">
-    <w:abstractNumId w:val="30"/>
+    <w:abstractNumId w:val="31"/>
   </w:num>
   <w:num w:numId="41" w16cid:durableId="83770324">
-    <w:abstractNumId w:val="30"/>
+    <w:abstractNumId w:val="31"/>
     <w:lvlOverride w:ilvl="1">
       <w:startOverride w:val="1"/>
     </w:lvlOverride>
+  </w:num>
+  <w:num w:numId="42" w16cid:durableId="973679766">
+    <w:abstractNumId w:val="19"/>
   </w:num>
 </w:numbering>
 </file>
@@ -14782,7 +14088,6 @@
   <w:style w:type="character" w:default="1" w:styleId="Fuentedeprrafopredeter">
     <w:name w:val="Default Paragraph Font"/>
     <w:uiPriority w:val="1"/>
-    <w:semiHidden/>
     <w:unhideWhenUsed/>
   </w:style>
   <w:style w:type="table" w:default="1" w:styleId="Tablanormal">
@@ -15341,6 +14646,25 @@
       </w:tcPr>
     </w:tblStylePr>
   </w:style>
+  <w:style w:type="paragraph" w:styleId="NormalWeb">
+    <w:name w:val="Normal (Web)"/>
+    <w:basedOn w:val="Normal"/>
+    <w:uiPriority w:val="99"/>
+    <w:semiHidden/>
+    <w:unhideWhenUsed/>
+    <w:rsid w:val="003C5AD1"/>
+    <w:pPr>
+      <w:spacing w:before="100" w:beforeAutospacing="1" w:after="100" w:afterAutospacing="1" w:line="240" w:lineRule="auto"/>
+    </w:pPr>
+    <w:rPr>
+      <w:rFonts w:ascii="Times New Roman" w:eastAsia="Times New Roman" w:hAnsi="Times New Roman" w:cs="Times New Roman"/>
+      <w:kern w:val="0"/>
+      <w:sz w:val="24"/>
+      <w:szCs w:val="24"/>
+      <w:lang w:eastAsia="es-419"/>
+      <w14:ligatures w14:val="none"/>
+    </w:rPr>
+  </w:style>
 </w:styles>
 </file>
 

</xml_diff>